<commit_message>
Update resume and order of work1 and work 3 in hamburger
</commit_message>
<xml_diff>
--- a/Media/Resume_RobinsonKate_July2022.docx
+++ b/Media/Resume_RobinsonKate_July2022.docx
@@ -23,28 +23,17 @@
         <w:pStyle w:val="BodyText"/>
         <w:spacing w:before="11"/>
         <w:ind w:left="129"/>
-        <w:rPr>
-          <w:color w:val="414042"/>
-          <w:spacing w:val="38"/>
-          <w:w w:val="105"/>
-        </w:rPr>
-      </w:pPr>
-      <w:r>
-        <w:rPr>
-          <w:color w:val="414042"/>
-          <w:spacing w:val="23"/>
-          <w:w w:val="105"/>
-        </w:rPr>
-        <w:t>UX</w:t>
-      </w:r>
-      <w:r>
-        <w:rPr>
-          <w:color w:val="414042"/>
-          <w:spacing w:val="23"/>
-          <w:w w:val="105"/>
-        </w:rPr>
-        <w:t xml:space="preserve"> </w:t>
-      </w:r>
+        <w:sectPr>
+          <w:footerReference w:type="default" r:id="rId7"/>
+          <w:type w:val="continuous"/>
+          <w:pgSz w:w="12240" w:h="15840"/>
+          <w:pgMar w:top="800" w:right="840" w:bottom="280" w:left="740" w:header="720" w:footer="720" w:gutter="0"/>
+          <w:cols w:num="2" w:space="720" w:equalWidth="0">
+            <w:col w:w="3547" w:space="5277"/>
+            <w:col w:w="1836"/>
+          </w:cols>
+        </w:sectPr>
+      </w:pPr>
       <w:r>
         <w:rPr>
           <w:color w:val="414042"/>
@@ -75,32 +64,7 @@
           <w:spacing w:val="38"/>
           <w:w w:val="105"/>
         </w:rPr>
-        <w:t xml:space="preserve"> &amp; </w:t>
-      </w:r>
-    </w:p>
-    <w:p>
-      <w:pPr>
-        <w:pStyle w:val="BodyText"/>
-        <w:spacing w:before="11"/>
-        <w:ind w:left="129"/>
-        <w:sectPr>
-          <w:footerReference w:type="default" r:id="rId7"/>
-          <w:type w:val="continuous"/>
-          <w:pgSz w:w="12240" w:h="15840"/>
-          <w:pgMar w:top="800" w:right="840" w:bottom="280" w:left="740" w:header="720" w:footer="720" w:gutter="0"/>
-          <w:cols w:num="2" w:space="720" w:equalWidth="0">
-            <w:col w:w="3547" w:space="5277"/>
-            <w:col w:w="1836"/>
-          </w:cols>
-        </w:sectPr>
-      </w:pPr>
-      <w:r>
-        <w:rPr>
-          <w:color w:val="414042"/>
-          <w:spacing w:val="38"/>
-          <w:w w:val="105"/>
-        </w:rPr>
-        <w:t>Engineer</w:t>
+        <w:t xml:space="preserve"> &amp; Engineer</w:t>
       </w:r>
       <w:r>
         <w:br w:type="column"/>
@@ -240,11 +204,19 @@
                               <w:pStyle w:val="BodyText"/>
                               <w:ind w:right="113"/>
                               <w:jc w:val="right"/>
+                              <w:rPr>
+                                <w:b/>
+                                <w:bCs/>
+                                <w:color w:val="BCE3DE"/>
+                              </w:rPr>
                             </w:pPr>
-                            <w:hyperlink r:id="rId9">
+                            <w:hyperlink r:id="rId9" w:history="1">
                               <w:r>
                                 <w:rPr>
-                                  <w:color w:val="414042"/>
+                                  <w:rStyle w:val="Hyperlink"/>
+                                  <w:b/>
+                                  <w:bCs/>
+                                  <w:color w:val="BCE3DE"/>
                                   <w:spacing w:val="-2"/>
                                 </w:rPr>
                                 <w:t>www.katerobinsonux.com</w:t>
@@ -357,11 +329,19 @@
                         <w:pStyle w:val="BodyText"/>
                         <w:ind w:right="113"/>
                         <w:jc w:val="right"/>
+                        <w:rPr>
+                          <w:b/>
+                          <w:bCs/>
+                          <w:color w:val="BCE3DE"/>
+                        </w:rPr>
                       </w:pPr>
-                      <w:hyperlink r:id="rId11">
+                      <w:hyperlink r:id="rId11" w:history="1">
                         <w:r>
                           <w:rPr>
-                            <w:color w:val="414042"/>
+                            <w:rStyle w:val="Hyperlink"/>
+                            <w:b/>
+                            <w:bCs/>
+                            <w:color w:val="BCE3DE"/>
                             <w:spacing w:val="-2"/>
                           </w:rPr>
                           <w:t>www.katerobinsonux.com</w:t>
@@ -1310,29 +1290,7 @@
                                       <w:sz w:val="18"/>
                                       <w:szCs w:val="20"/>
                                     </w:rPr>
-                                    <w:t xml:space="preserve">University </w:t>
-                                  </w:r>
-                                  <w:proofErr w:type="gramStart"/>
-                                  <w:r>
-                                    <w:rPr>
-                                      <w:iCs/>
-                                      <w:color w:val="6D6E71"/>
-                                      <w:spacing w:val="-2"/>
-                                      <w:sz w:val="18"/>
-                                      <w:szCs w:val="20"/>
-                                    </w:rPr>
-                                    <w:t>credit-rated</w:t>
-                                  </w:r>
-                                  <w:proofErr w:type="gramEnd"/>
-                                  <w:r>
-                                    <w:rPr>
-                                      <w:iCs/>
-                                      <w:color w:val="6D6E71"/>
-                                      <w:spacing w:val="-2"/>
-                                      <w:sz w:val="18"/>
-                                      <w:szCs w:val="20"/>
-                                    </w:rPr>
-                                    <w:t>. Industry approved. Globally recognized.</w:t>
+                                    <w:t>University credit-rated. Industry approved. Globally recognized.</w:t>
                                   </w:r>
                                 </w:p>
                                 <w:p>
@@ -1362,7 +1320,6 @@
                                       <w:sz w:val="20"/>
                                     </w:rPr>
                                   </w:pPr>
-                                  <w:proofErr w:type="spellStart"/>
                                   <w:r>
                                     <w:rPr>
                                       <w:rFonts w:ascii="Trebuchet MS"/>
@@ -1374,7 +1331,6 @@
                                     </w:rPr>
                                     <w:t>Avocademy</w:t>
                                   </w:r>
-                                  <w:proofErr w:type="spellEnd"/>
                                 </w:p>
                                 <w:p>
                                   <w:pPr>
@@ -2000,29 +1956,7 @@
                                 <w:sz w:val="18"/>
                                 <w:szCs w:val="20"/>
                               </w:rPr>
-                              <w:t xml:space="preserve">University </w:t>
-                            </w:r>
-                            <w:proofErr w:type="gramStart"/>
-                            <w:r>
-                              <w:rPr>
-                                <w:iCs/>
-                                <w:color w:val="6D6E71"/>
-                                <w:spacing w:val="-2"/>
-                                <w:sz w:val="18"/>
-                                <w:szCs w:val="20"/>
-                              </w:rPr>
-                              <w:t>credit-rated</w:t>
-                            </w:r>
-                            <w:proofErr w:type="gramEnd"/>
-                            <w:r>
-                              <w:rPr>
-                                <w:iCs/>
-                                <w:color w:val="6D6E71"/>
-                                <w:spacing w:val="-2"/>
-                                <w:sz w:val="18"/>
-                                <w:szCs w:val="20"/>
-                              </w:rPr>
-                              <w:t>. Industry approved. Globally recognized.</w:t>
+                              <w:t>University credit-rated. Industry approved. Globally recognized.</w:t>
                             </w:r>
                           </w:p>
                           <w:p>
@@ -2052,7 +1986,6 @@
                                 <w:sz w:val="20"/>
                               </w:rPr>
                             </w:pPr>
-                            <w:proofErr w:type="spellStart"/>
                             <w:r>
                               <w:rPr>
                                 <w:rFonts w:ascii="Trebuchet MS"/>
@@ -2064,7 +1997,6 @@
                               </w:rPr>
                               <w:t>Avocademy</w:t>
                             </w:r>
-                            <w:proofErr w:type="spellEnd"/>
                           </w:p>
                           <w:p>
                             <w:pPr>
@@ -3061,6 +2993,1891 @@
       <w:r>
         <w:rPr>
           <w:noProof/>
+        </w:rPr>
+        <mc:AlternateContent>
+          <mc:Choice Requires="wps">
+            <w:drawing>
+              <wp:anchor distT="45720" distB="45720" distL="114300" distR="114300" simplePos="0" relativeHeight="251547648" behindDoc="0" locked="0" layoutInCell="1" allowOverlap="1" wp14:anchorId="0FB0AF9E" wp14:editId="7C457091">
+                <wp:simplePos x="0" y="0"/>
+                <wp:positionH relativeFrom="column">
+                  <wp:posOffset>-39860</wp:posOffset>
+                </wp:positionH>
+                <wp:positionV relativeFrom="paragraph">
+                  <wp:posOffset>1133481</wp:posOffset>
+                </wp:positionV>
+                <wp:extent cx="2247900" cy="5681050"/>
+                <wp:effectExtent l="0" t="0" r="0" b="0"/>
+                <wp:wrapNone/>
+                <wp:docPr id="5" name="Text Box 2"/>
+                <wp:cNvGraphicFramePr>
+                  <a:graphicFrameLocks xmlns:a="http://schemas.openxmlformats.org/drawingml/2006/main"/>
+                </wp:cNvGraphicFramePr>
+                <a:graphic xmlns:a="http://schemas.openxmlformats.org/drawingml/2006/main">
+                  <a:graphicData uri="http://schemas.microsoft.com/office/word/2010/wordprocessingShape">
+                    <wps:wsp>
+                      <wps:cNvSpPr txBox="1">
+                        <a:spLocks noChangeArrowheads="1"/>
+                      </wps:cNvSpPr>
+                      <wps:spPr bwMode="auto">
+                        <a:xfrm>
+                          <a:off x="0" y="0"/>
+                          <a:ext cx="2247900" cy="5681050"/>
+                        </a:xfrm>
+                        <a:prstGeom prst="rect">
+                          <a:avLst/>
+                        </a:prstGeom>
+                        <a:noFill/>
+                        <a:ln w="9525">
+                          <a:noFill/>
+                          <a:miter lim="800000"/>
+                          <a:headEnd/>
+                          <a:tailEnd/>
+                        </a:ln>
+                      </wps:spPr>
+                      <wps:txbx>
+                        <w:txbxContent>
+                          <w:p>
+                            <w:pPr>
+                              <w:pStyle w:val="BodyText"/>
+                              <w:ind w:left="110"/>
+                              <w:rPr>
+                                <w:color w:val="6D6E71"/>
+                                <w:w w:val="95"/>
+                              </w:rPr>
+                            </w:pPr>
+                            <w:r>
+                              <w:rPr>
+                                <w:color w:val="6D6E71"/>
+                                <w:w w:val="95"/>
+                              </w:rPr>
+                              <w:t xml:space="preserve">I have extensive experience working with teams in design settings from researching, empathizing, and </w:t>
+                            </w:r>
+                            <w:r>
+                              <w:rPr>
+                                <w:b/>
+                                <w:bCs/>
+                                <w:color w:val="6D6E71"/>
+                                <w:w w:val="95"/>
+                              </w:rPr>
+                              <w:t>whiteboarding</w:t>
+                            </w:r>
+                            <w:r>
+                              <w:rPr>
+                                <w:color w:val="6D6E71"/>
+                                <w:w w:val="95"/>
+                              </w:rPr>
+                              <w:t xml:space="preserve"> to </w:t>
+                            </w:r>
+                            <w:r>
+                              <w:rPr>
+                                <w:color w:val="6D6E71"/>
+                                <w:w w:val="95"/>
+                              </w:rPr>
+                              <w:t>prototyping</w:t>
+                            </w:r>
+                            <w:r>
+                              <w:rPr>
+                                <w:color w:val="6D6E71"/>
+                                <w:w w:val="95"/>
+                              </w:rPr>
+                              <w:t xml:space="preserve"> and </w:t>
+                            </w:r>
+                            <w:r>
+                              <w:rPr>
+                                <w:b/>
+                                <w:bCs/>
+                                <w:color w:val="6D6E71"/>
+                                <w:w w:val="95"/>
+                              </w:rPr>
+                              <w:t>testing</w:t>
+                            </w:r>
+                            <w:r>
+                              <w:rPr>
+                                <w:color w:val="6D6E71"/>
+                                <w:w w:val="95"/>
+                              </w:rPr>
+                              <w:t xml:space="preserve">. I </w:t>
+                            </w:r>
+                            <w:r>
+                              <w:rPr>
+                                <w:color w:val="6D6E71"/>
+                                <w:w w:val="95"/>
+                              </w:rPr>
+                              <w:t>can</w:t>
+                            </w:r>
+                            <w:r>
+                              <w:rPr>
+                                <w:color w:val="6D6E71"/>
+                                <w:w w:val="95"/>
+                              </w:rPr>
+                              <w:t xml:space="preserve"> </w:t>
+                            </w:r>
+                            <w:r>
+                              <w:rPr>
+                                <w:b/>
+                                <w:bCs/>
+                                <w:color w:val="6D6E71"/>
+                                <w:w w:val="95"/>
+                              </w:rPr>
+                              <w:t>wireframe</w:t>
+                            </w:r>
+                            <w:r>
+                              <w:rPr>
+                                <w:color w:val="6D6E71"/>
+                                <w:w w:val="95"/>
+                              </w:rPr>
+                              <w:t xml:space="preserve"> </w:t>
+                            </w:r>
+                            <w:r>
+                              <w:rPr>
+                                <w:color w:val="6D6E71"/>
+                                <w:w w:val="95"/>
+                              </w:rPr>
+                              <w:t>designs and</w:t>
+                            </w:r>
+                            <w:r>
+                              <w:rPr>
+                                <w:color w:val="6D6E71"/>
+                                <w:w w:val="95"/>
+                              </w:rPr>
+                              <w:t xml:space="preserve"> create </w:t>
+                            </w:r>
+                            <w:r>
+                              <w:rPr>
+                                <w:b/>
+                                <w:bCs/>
+                                <w:color w:val="6D6E71"/>
+                                <w:w w:val="95"/>
+                              </w:rPr>
+                              <w:t>lo-fi &amp; hi-fi prototypes</w:t>
+                            </w:r>
+                            <w:r>
+                              <w:rPr>
+                                <w:color w:val="6D6E71"/>
+                                <w:w w:val="95"/>
+                              </w:rPr>
+                              <w:t>.</w:t>
+                            </w:r>
+                            <w:r>
+                              <w:rPr>
+                                <w:color w:val="6D6E71"/>
+                                <w:w w:val="95"/>
+                              </w:rPr>
+                              <w:t xml:space="preserve"> I am familiar with</w:t>
+                            </w:r>
+                            <w:r>
+                              <w:rPr>
+                                <w:color w:val="6D6E71"/>
+                                <w:w w:val="95"/>
+                              </w:rPr>
+                              <w:t xml:space="preserve"> </w:t>
+                            </w:r>
+                            <w:r>
+                              <w:rPr>
+                                <w:color w:val="6D6E71"/>
+                                <w:w w:val="95"/>
+                              </w:rPr>
+                              <w:t>front-end</w:t>
+                            </w:r>
+                            <w:r>
+                              <w:rPr>
+                                <w:color w:val="6D6E71"/>
+                                <w:w w:val="95"/>
+                              </w:rPr>
+                              <w:t xml:space="preserve"> </w:t>
+                            </w:r>
+                            <w:r>
+                              <w:rPr>
+                                <w:color w:val="6D6E71"/>
+                                <w:w w:val="95"/>
+                              </w:rPr>
+                              <w:t>development</w:t>
+                            </w:r>
+                            <w:r>
+                              <w:rPr>
+                                <w:color w:val="6D6E71"/>
+                                <w:w w:val="95"/>
+                              </w:rPr>
+                              <w:t xml:space="preserve"> &amp;</w:t>
+                            </w:r>
+                            <w:r>
+                              <w:rPr>
+                                <w:color w:val="6D6E71"/>
+                                <w:w w:val="95"/>
+                              </w:rPr>
+                              <w:t xml:space="preserve"> </w:t>
+                            </w:r>
+                            <w:r>
+                              <w:rPr>
+                                <w:color w:val="6D6E71"/>
+                                <w:w w:val="95"/>
+                              </w:rPr>
+                              <w:t>engineering.</w:t>
+                            </w:r>
+                          </w:p>
+                          <w:p>
+                            <w:pPr>
+                              <w:pStyle w:val="BodyText"/>
+                              <w:ind w:left="110"/>
+                              <w:rPr>
+                                <w:b/>
+                                <w:bCs/>
+                                <w:color w:val="6D6E71"/>
+                                <w:w w:val="95"/>
+                              </w:rPr>
+                            </w:pPr>
+                          </w:p>
+                          <w:p>
+                            <w:pPr>
+                              <w:pStyle w:val="BodyText"/>
+                              <w:ind w:left="110"/>
+                              <w:rPr>
+                                <w:color w:val="000000" w:themeColor="text1"/>
+                              </w:rPr>
+                            </w:pPr>
+                            <w:r>
+                              <w:rPr>
+                                <w:b/>
+                                <w:bCs/>
+                                <w:color w:val="000000" w:themeColor="text1"/>
+                                <w:w w:val="95"/>
+                              </w:rPr>
+                              <w:t>Specialties</w:t>
+                            </w:r>
+                            <w:r>
+                              <w:rPr>
+                                <w:color w:val="000000" w:themeColor="text1"/>
+                                <w:spacing w:val="-2"/>
+                                <w:w w:val="95"/>
+                              </w:rPr>
+                              <w:t>:</w:t>
+                            </w:r>
+                          </w:p>
+                          <w:p>
+                            <w:pPr>
+                              <w:tabs>
+                                <w:tab w:val="left" w:pos="488"/>
+                                <w:tab w:val="left" w:pos="490"/>
+                              </w:tabs>
+                              <w:spacing w:before="50"/>
+                              <w:ind w:left="128"/>
+                              <w:rPr>
+                                <w:color w:val="6D6E71"/>
+                                <w:spacing w:val="-2"/>
+                                <w:sz w:val="18"/>
+                              </w:rPr>
+                            </w:pPr>
+                            <w:r>
+                              <w:rPr>
+                                <w:color w:val="6D6E71"/>
+                                <w:spacing w:val="-2"/>
+                                <w:sz w:val="18"/>
+                              </w:rPr>
+                              <w:t>Visual Design</w:t>
+                            </w:r>
+                          </w:p>
+                          <w:p>
+                            <w:pPr>
+                              <w:tabs>
+                                <w:tab w:val="left" w:pos="488"/>
+                                <w:tab w:val="left" w:pos="490"/>
+                              </w:tabs>
+                              <w:spacing w:before="50"/>
+                              <w:ind w:left="128"/>
+                              <w:rPr>
+                                <w:color w:val="6D6E71"/>
+                                <w:spacing w:val="-2"/>
+                                <w:sz w:val="18"/>
+                              </w:rPr>
+                            </w:pPr>
+                            <w:r>
+                              <w:rPr>
+                                <w:color w:val="6D6E71"/>
+                                <w:spacing w:val="-2"/>
+                                <w:sz w:val="18"/>
+                              </w:rPr>
+                              <w:t>Interaction Design</w:t>
+                            </w:r>
+                          </w:p>
+                          <w:p>
+                            <w:pPr>
+                              <w:tabs>
+                                <w:tab w:val="left" w:pos="488"/>
+                                <w:tab w:val="left" w:pos="490"/>
+                              </w:tabs>
+                              <w:spacing w:before="50"/>
+                              <w:ind w:left="128"/>
+                              <w:rPr>
+                                <w:color w:val="6D6E71"/>
+                                <w:spacing w:val="-2"/>
+                                <w:sz w:val="18"/>
+                              </w:rPr>
+                            </w:pPr>
+                            <w:r>
+                              <w:rPr>
+                                <w:color w:val="6D6E71"/>
+                                <w:spacing w:val="-2"/>
+                                <w:sz w:val="18"/>
+                              </w:rPr>
+                              <w:t>Rapid Prototyping</w:t>
+                            </w:r>
+                          </w:p>
+                          <w:p>
+                            <w:pPr>
+                              <w:tabs>
+                                <w:tab w:val="left" w:pos="488"/>
+                                <w:tab w:val="left" w:pos="490"/>
+                              </w:tabs>
+                              <w:spacing w:before="50"/>
+                              <w:ind w:left="128"/>
+                              <w:rPr>
+                                <w:color w:val="6D6E71"/>
+                                <w:spacing w:val="-2"/>
+                                <w:sz w:val="18"/>
+                              </w:rPr>
+                            </w:pPr>
+                            <w:r>
+                              <w:rPr>
+                                <w:color w:val="6D6E71"/>
+                                <w:spacing w:val="-2"/>
+                                <w:sz w:val="18"/>
+                              </w:rPr>
+                              <w:t>UX Research</w:t>
+                            </w:r>
+                          </w:p>
+                          <w:p>
+                            <w:pPr>
+                              <w:tabs>
+                                <w:tab w:val="left" w:pos="488"/>
+                                <w:tab w:val="left" w:pos="490"/>
+                              </w:tabs>
+                              <w:spacing w:before="50"/>
+                              <w:ind w:left="128"/>
+                              <w:rPr>
+                                <w:color w:val="6D6E71"/>
+                                <w:spacing w:val="-2"/>
+                                <w:sz w:val="18"/>
+                              </w:rPr>
+                            </w:pPr>
+                            <w:r>
+                              <w:rPr>
+                                <w:color w:val="6D6E71"/>
+                                <w:spacing w:val="-2"/>
+                                <w:sz w:val="18"/>
+                              </w:rPr>
+                              <w:t>Usability Testing</w:t>
+                            </w:r>
+                          </w:p>
+                          <w:p>
+                            <w:pPr>
+                              <w:tabs>
+                                <w:tab w:val="left" w:pos="488"/>
+                                <w:tab w:val="left" w:pos="490"/>
+                              </w:tabs>
+                              <w:spacing w:before="50"/>
+                              <w:ind w:left="128"/>
+                              <w:rPr>
+                                <w:color w:val="6D6E71"/>
+                                <w:spacing w:val="-2"/>
+                                <w:sz w:val="18"/>
+                              </w:rPr>
+                            </w:pPr>
+                            <w:r>
+                              <w:rPr>
+                                <w:color w:val="6D6E71"/>
+                                <w:spacing w:val="-2"/>
+                                <w:sz w:val="18"/>
+                              </w:rPr>
+                              <w:t>Accessibility</w:t>
+                            </w:r>
+                          </w:p>
+                          <w:p>
+                            <w:pPr>
+                              <w:tabs>
+                                <w:tab w:val="left" w:pos="488"/>
+                                <w:tab w:val="left" w:pos="490"/>
+                              </w:tabs>
+                              <w:spacing w:before="50"/>
+                              <w:ind w:left="128"/>
+                              <w:rPr>
+                                <w:color w:val="6D6E71"/>
+                                <w:spacing w:val="-2"/>
+                                <w:sz w:val="18"/>
+                              </w:rPr>
+                            </w:pPr>
+                            <w:r>
+                              <w:rPr>
+                                <w:color w:val="6D6E71"/>
+                                <w:spacing w:val="-2"/>
+                                <w:sz w:val="18"/>
+                              </w:rPr>
+                              <w:t>Copywriting</w:t>
+                            </w:r>
+                            <w:r>
+                              <w:rPr>
+                                <w:color w:val="6D6E71"/>
+                                <w:spacing w:val="-2"/>
+                                <w:sz w:val="18"/>
+                              </w:rPr>
+                              <w:t xml:space="preserve"> &amp; UX Writing</w:t>
+                            </w:r>
+                          </w:p>
+                          <w:p>
+                            <w:pPr>
+                              <w:tabs>
+                                <w:tab w:val="left" w:pos="488"/>
+                                <w:tab w:val="left" w:pos="490"/>
+                              </w:tabs>
+                              <w:spacing w:before="50"/>
+                              <w:ind w:left="128"/>
+                              <w:rPr>
+                                <w:color w:val="6D6E71"/>
+                                <w:spacing w:val="-2"/>
+                                <w:sz w:val="18"/>
+                              </w:rPr>
+                            </w:pPr>
+                            <w:r>
+                              <w:rPr>
+                                <w:color w:val="6D6E71"/>
+                                <w:spacing w:val="-2"/>
+                                <w:sz w:val="18"/>
+                              </w:rPr>
+                              <w:t>Business &amp; Design Strategy</w:t>
+                            </w:r>
+                          </w:p>
+                          <w:p>
+                            <w:pPr>
+                              <w:tabs>
+                                <w:tab w:val="left" w:pos="488"/>
+                                <w:tab w:val="left" w:pos="490"/>
+                              </w:tabs>
+                              <w:spacing w:before="50"/>
+                              <w:ind w:left="128"/>
+                              <w:rPr>
+                                <w:color w:val="6D6E71"/>
+                                <w:spacing w:val="-2"/>
+                                <w:sz w:val="18"/>
+                              </w:rPr>
+                            </w:pPr>
+                            <w:r>
+                              <w:rPr>
+                                <w:color w:val="6D6E71"/>
+                                <w:spacing w:val="-2"/>
+                                <w:sz w:val="18"/>
+                              </w:rPr>
+                              <w:t xml:space="preserve">Agile </w:t>
+                            </w:r>
+                            <w:r>
+                              <w:rPr>
+                                <w:color w:val="6D6E71"/>
+                                <w:spacing w:val="-2"/>
+                                <w:sz w:val="18"/>
+                              </w:rPr>
+                              <w:t>Project Manag</w:t>
+                            </w:r>
+                            <w:r>
+                              <w:rPr>
+                                <w:color w:val="6D6E71"/>
+                                <w:spacing w:val="-2"/>
+                                <w:sz w:val="18"/>
+                              </w:rPr>
+                              <w:t>e</w:t>
+                            </w:r>
+                            <w:r>
+                              <w:rPr>
+                                <w:color w:val="6D6E71"/>
+                                <w:spacing w:val="-2"/>
+                                <w:sz w:val="18"/>
+                              </w:rPr>
+                              <w:t>ment</w:t>
+                            </w:r>
+                          </w:p>
+                          <w:p>
+                            <w:pPr>
+                              <w:tabs>
+                                <w:tab w:val="left" w:pos="488"/>
+                                <w:tab w:val="left" w:pos="490"/>
+                              </w:tabs>
+                              <w:spacing w:before="50"/>
+                              <w:ind w:left="128"/>
+                              <w:rPr>
+                                <w:sz w:val="18"/>
+                              </w:rPr>
+                            </w:pPr>
+                            <w:r>
+                              <w:rPr>
+                                <w:color w:val="6D6E71"/>
+                                <w:spacing w:val="-2"/>
+                                <w:sz w:val="18"/>
+                              </w:rPr>
+                              <w:t>Storytelling / Storyboarding</w:t>
+                            </w:r>
+                          </w:p>
+                          <w:p>
+                            <w:pPr>
+                              <w:tabs>
+                                <w:tab w:val="left" w:pos="488"/>
+                                <w:tab w:val="left" w:pos="490"/>
+                              </w:tabs>
+                              <w:ind w:left="128"/>
+                              <w:rPr>
+                                <w:sz w:val="18"/>
+                              </w:rPr>
+                            </w:pPr>
+                          </w:p>
+                          <w:p>
+                            <w:pPr>
+                              <w:pStyle w:val="BodyText"/>
+                              <w:ind w:left="110"/>
+                              <w:rPr>
+                                <w:color w:val="000000" w:themeColor="text1"/>
+                                <w:w w:val="95"/>
+                              </w:rPr>
+                            </w:pPr>
+                            <w:r>
+                              <w:rPr>
+                                <w:b/>
+                                <w:bCs/>
+                                <w:color w:val="000000" w:themeColor="text1"/>
+                                <w:w w:val="95"/>
+                              </w:rPr>
+                              <w:t>Graphic Tools</w:t>
+                            </w:r>
+                            <w:r>
+                              <w:rPr>
+                                <w:color w:val="000000" w:themeColor="text1"/>
+                                <w:w w:val="95"/>
+                              </w:rPr>
+                              <w:t xml:space="preserve">: </w:t>
+                            </w:r>
+                          </w:p>
+                          <w:p>
+                            <w:pPr>
+                              <w:tabs>
+                                <w:tab w:val="left" w:pos="488"/>
+                                <w:tab w:val="left" w:pos="490"/>
+                              </w:tabs>
+                              <w:spacing w:before="50"/>
+                              <w:ind w:left="489"/>
+                              <w:rPr>
+                                <w:color w:val="6D6E71"/>
+                                <w:spacing w:val="-2"/>
+                                <w:sz w:val="18"/>
+                              </w:rPr>
+                            </w:pPr>
+                            <w:r>
+                              <w:rPr>
+                                <w:color w:val="6D6E71"/>
+                                <w:spacing w:val="-2"/>
+                                <w:sz w:val="18"/>
+                              </w:rPr>
+                              <w:t>Figma</w:t>
+                            </w:r>
+                          </w:p>
+                          <w:p>
+                            <w:pPr>
+                              <w:tabs>
+                                <w:tab w:val="left" w:pos="488"/>
+                                <w:tab w:val="left" w:pos="490"/>
+                              </w:tabs>
+                              <w:spacing w:before="50"/>
+                              <w:ind w:left="489"/>
+                              <w:rPr>
+                                <w:color w:val="6D6E71"/>
+                                <w:spacing w:val="-2"/>
+                                <w:sz w:val="18"/>
+                              </w:rPr>
+                            </w:pPr>
+                            <w:r>
+                              <w:rPr>
+                                <w:color w:val="6D6E71"/>
+                                <w:spacing w:val="-2"/>
+                                <w:sz w:val="18"/>
+                              </w:rPr>
+                              <w:t>Adobe XD</w:t>
+                            </w:r>
+                          </w:p>
+                          <w:p>
+                            <w:pPr>
+                              <w:tabs>
+                                <w:tab w:val="left" w:pos="488"/>
+                                <w:tab w:val="left" w:pos="490"/>
+                              </w:tabs>
+                              <w:spacing w:before="50"/>
+                              <w:ind w:left="489"/>
+                              <w:rPr>
+                                <w:sz w:val="18"/>
+                              </w:rPr>
+                            </w:pPr>
+                            <w:r>
+                              <w:rPr>
+                                <w:color w:val="6D6E71"/>
+                                <w:spacing w:val="-2"/>
+                                <w:sz w:val="18"/>
+                              </w:rPr>
+                              <w:t>Sketch</w:t>
+                            </w:r>
+                          </w:p>
+                          <w:p>
+                            <w:pPr>
+                              <w:tabs>
+                                <w:tab w:val="left" w:pos="488"/>
+                                <w:tab w:val="left" w:pos="490"/>
+                              </w:tabs>
+                              <w:spacing w:before="50"/>
+                              <w:ind w:left="489"/>
+                              <w:rPr>
+                                <w:color w:val="6D6E71"/>
+                                <w:spacing w:val="-2"/>
+                                <w:sz w:val="18"/>
+                              </w:rPr>
+                            </w:pPr>
+                            <w:r>
+                              <w:rPr>
+                                <w:color w:val="6D6E71"/>
+                                <w:spacing w:val="-2"/>
+                                <w:sz w:val="18"/>
+                              </w:rPr>
+                              <w:t>AEM</w:t>
+                            </w:r>
+                            <w:r>
+                              <w:rPr>
+                                <w:color w:val="6D6E71"/>
+                                <w:spacing w:val="-2"/>
+                                <w:sz w:val="18"/>
+                              </w:rPr>
+                              <w:t xml:space="preserve"> </w:t>
+                            </w:r>
+                          </w:p>
+                          <w:p>
+                            <w:pPr>
+                              <w:tabs>
+                                <w:tab w:val="left" w:pos="488"/>
+                                <w:tab w:val="left" w:pos="490"/>
+                              </w:tabs>
+                              <w:spacing w:before="50"/>
+                              <w:ind w:left="489"/>
+                              <w:rPr>
+                                <w:color w:val="6D6E71"/>
+                                <w:spacing w:val="-2"/>
+                                <w:sz w:val="18"/>
+                              </w:rPr>
+                            </w:pPr>
+                            <w:r>
+                              <w:rPr>
+                                <w:color w:val="6D6E71"/>
+                                <w:spacing w:val="-2"/>
+                                <w:sz w:val="18"/>
+                              </w:rPr>
+                              <w:t xml:space="preserve">Mural </w:t>
+                            </w:r>
+                          </w:p>
+                          <w:p>
+                            <w:pPr>
+                              <w:tabs>
+                                <w:tab w:val="left" w:pos="488"/>
+                                <w:tab w:val="left" w:pos="490"/>
+                              </w:tabs>
+                              <w:spacing w:before="50"/>
+                              <w:ind w:left="489"/>
+                              <w:rPr>
+                                <w:sz w:val="18"/>
+                              </w:rPr>
+                            </w:pPr>
+                            <w:r>
+                              <w:rPr>
+                                <w:color w:val="6D6E71"/>
+                                <w:spacing w:val="-2"/>
+                                <w:sz w:val="18"/>
+                              </w:rPr>
+                              <w:t>InVision</w:t>
+                            </w:r>
+                          </w:p>
+                          <w:p>
+                            <w:pPr>
+                              <w:tabs>
+                                <w:tab w:val="left" w:pos="488"/>
+                                <w:tab w:val="left" w:pos="490"/>
+                              </w:tabs>
+                              <w:ind w:left="128"/>
+                              <w:rPr>
+                                <w:sz w:val="18"/>
+                              </w:rPr>
+                            </w:pPr>
+                          </w:p>
+                          <w:p>
+                            <w:pPr>
+                              <w:pStyle w:val="BodyText"/>
+                              <w:ind w:left="110"/>
+                              <w:rPr>
+                                <w:color w:val="000000" w:themeColor="text1"/>
+                                <w:w w:val="95"/>
+                              </w:rPr>
+                            </w:pPr>
+                            <w:r>
+                              <w:rPr>
+                                <w:b/>
+                                <w:bCs/>
+                                <w:color w:val="000000" w:themeColor="text1"/>
+                                <w:w w:val="95"/>
+                              </w:rPr>
+                              <w:t>Programming / Hardware:</w:t>
+                            </w:r>
+                          </w:p>
+                          <w:p>
+                            <w:pPr>
+                              <w:pStyle w:val="ListParagraph"/>
+                              <w:tabs>
+                                <w:tab w:val="left" w:pos="488"/>
+                                <w:tab w:val="left" w:pos="490"/>
+                              </w:tabs>
+                              <w:ind w:firstLine="0"/>
+                              <w:rPr>
+                                <w:sz w:val="18"/>
+                              </w:rPr>
+                            </w:pPr>
+                            <w:r>
+                              <w:rPr>
+                                <w:color w:val="6D6E71"/>
+                                <w:spacing w:val="-2"/>
+                                <w:sz w:val="18"/>
+                              </w:rPr>
+                              <w:t>HTML</w:t>
+                            </w:r>
+                            <w:r>
+                              <w:rPr>
+                                <w:color w:val="6D6E71"/>
+                                <w:spacing w:val="-2"/>
+                                <w:sz w:val="18"/>
+                              </w:rPr>
+                              <w:t xml:space="preserve">, </w:t>
+                            </w:r>
+                            <w:r>
+                              <w:rPr>
+                                <w:color w:val="6D6E71"/>
+                                <w:spacing w:val="-2"/>
+                                <w:sz w:val="18"/>
+                              </w:rPr>
+                              <w:t>CSS</w:t>
+                            </w:r>
+                            <w:r>
+                              <w:rPr>
+                                <w:color w:val="6D6E71"/>
+                                <w:spacing w:val="-2"/>
+                                <w:sz w:val="18"/>
+                              </w:rPr>
+                              <w:t>, Java</w:t>
+                            </w:r>
+                            <w:r>
+                              <w:rPr>
+                                <w:color w:val="6D6E71"/>
+                                <w:spacing w:val="-2"/>
+                                <w:sz w:val="18"/>
+                              </w:rPr>
+                              <w:t>S</w:t>
+                            </w:r>
+                            <w:r>
+                              <w:rPr>
+                                <w:color w:val="6D6E71"/>
+                                <w:spacing w:val="-2"/>
+                                <w:sz w:val="18"/>
+                              </w:rPr>
+                              <w:t>cript</w:t>
+                            </w:r>
+                          </w:p>
+                          <w:p>
+                            <w:pPr>
+                              <w:pStyle w:val="ListParagraph"/>
+                              <w:tabs>
+                                <w:tab w:val="left" w:pos="488"/>
+                                <w:tab w:val="left" w:pos="490"/>
+                              </w:tabs>
+                              <w:ind w:firstLine="0"/>
+                              <w:rPr>
+                                <w:sz w:val="18"/>
+                              </w:rPr>
+                            </w:pPr>
+                            <w:r>
+                              <w:rPr>
+                                <w:color w:val="6D6E71"/>
+                                <w:spacing w:val="-2"/>
+                                <w:sz w:val="18"/>
+                              </w:rPr>
+                              <w:t>MATLA</w:t>
+                            </w:r>
+                            <w:r>
+                              <w:rPr>
+                                <w:color w:val="6D6E71"/>
+                                <w:spacing w:val="-2"/>
+                                <w:sz w:val="18"/>
+                              </w:rPr>
+                              <w:t>B</w:t>
+                            </w:r>
+                          </w:p>
+                          <w:p>
+                            <w:pPr>
+                              <w:pStyle w:val="ListParagraph"/>
+                              <w:tabs>
+                                <w:tab w:val="left" w:pos="488"/>
+                                <w:tab w:val="left" w:pos="490"/>
+                              </w:tabs>
+                              <w:ind w:firstLine="0"/>
+                              <w:rPr>
+                                <w:sz w:val="18"/>
+                              </w:rPr>
+                            </w:pPr>
+                            <w:r>
+                              <w:rPr>
+                                <w:color w:val="6D6E71"/>
+                                <w:spacing w:val="-2"/>
+                                <w:sz w:val="18"/>
+                              </w:rPr>
+                              <w:t>SolidWorks</w:t>
+                            </w:r>
+                            <w:r>
+                              <w:rPr>
+                                <w:color w:val="6D6E71"/>
+                                <w:spacing w:val="-2"/>
+                                <w:sz w:val="18"/>
+                              </w:rPr>
+                              <w:t>,</w:t>
+                            </w:r>
+                            <w:r>
+                              <w:rPr>
+                                <w:color w:val="6D6E71"/>
+                                <w:spacing w:val="-2"/>
+                                <w:sz w:val="18"/>
+                              </w:rPr>
+                              <w:t xml:space="preserve"> CATIA</w:t>
+                            </w:r>
+                            <w:r>
+                              <w:rPr>
+                                <w:color w:val="6D6E71"/>
+                                <w:spacing w:val="-2"/>
+                                <w:sz w:val="18"/>
+                              </w:rPr>
+                              <w:t>, Autodesk</w:t>
+                            </w:r>
+                          </w:p>
+                          <w:p>
+                            <w:pPr>
+                              <w:pStyle w:val="ListParagraph"/>
+                              <w:tabs>
+                                <w:tab w:val="left" w:pos="488"/>
+                                <w:tab w:val="left" w:pos="490"/>
+                              </w:tabs>
+                              <w:ind w:firstLine="0"/>
+                              <w:rPr>
+                                <w:sz w:val="18"/>
+                              </w:rPr>
+                            </w:pPr>
+                            <w:r>
+                              <w:rPr>
+                                <w:color w:val="6D6E71"/>
+                                <w:spacing w:val="-2"/>
+                                <w:sz w:val="18"/>
+                              </w:rPr>
+                              <w:t>Arduino</w:t>
+                            </w:r>
+                          </w:p>
+                          <w:p>
+                            <w:pPr>
+                              <w:tabs>
+                                <w:tab w:val="left" w:pos="488"/>
+                                <w:tab w:val="left" w:pos="490"/>
+                              </w:tabs>
+                              <w:rPr>
+                                <w:sz w:val="18"/>
+                              </w:rPr>
+                            </w:pPr>
+                          </w:p>
+                          <w:p>
+                            <w:pPr>
+                              <w:tabs>
+                                <w:tab w:val="left" w:pos="488"/>
+                                <w:tab w:val="left" w:pos="490"/>
+                              </w:tabs>
+                              <w:spacing w:before="50"/>
+                              <w:rPr>
+                                <w:sz w:val="18"/>
+                              </w:rPr>
+                            </w:pPr>
+                          </w:p>
+                          <w:p>
+                            <w:pPr>
+                              <w:pStyle w:val="BodyText"/>
+                              <w:spacing w:before="141"/>
+                              <w:ind w:right="113"/>
+                            </w:pPr>
+                          </w:p>
+                          <w:p>
+                            <w:pPr>
+                              <w:pStyle w:val="BodyText"/>
+                              <w:spacing w:line="276" w:lineRule="auto"/>
+                              <w:ind w:left="110"/>
+                              <w:rPr>
+                                <w:color w:val="6D6E71"/>
+                              </w:rPr>
+                            </w:pPr>
+                          </w:p>
+                          <w:p>
+                            <w:pPr>
+                              <w:pStyle w:val="BodyText"/>
+                              <w:spacing w:before="3"/>
+                              <w:ind w:left="110"/>
+                            </w:pPr>
+                          </w:p>
+                          <w:p>
+                            <w:pPr>
+                              <w:pStyle w:val="BodyText"/>
+                              <w:spacing w:before="117" w:line="264" w:lineRule="auto"/>
+                              <w:ind w:left="110"/>
+                            </w:pPr>
+                          </w:p>
+                          <w:p>
+                            <w:pPr>
+                              <w:pStyle w:val="BodyText"/>
+                              <w:spacing w:before="141"/>
+                              <w:ind w:right="113"/>
+                            </w:pPr>
+                          </w:p>
+                        </w:txbxContent>
+                      </wps:txbx>
+                      <wps:bodyPr rot="0" vert="horz" wrap="square" lIns="91440" tIns="45720" rIns="91440" bIns="45720" anchor="t" anchorCtr="0">
+                        <a:noAutofit/>
+                      </wps:bodyPr>
+                    </wps:wsp>
+                  </a:graphicData>
+                </a:graphic>
+                <wp14:sizeRelH relativeFrom="margin">
+                  <wp14:pctWidth>0</wp14:pctWidth>
+                </wp14:sizeRelH>
+                <wp14:sizeRelV relativeFrom="margin">
+                  <wp14:pctHeight>0</wp14:pctHeight>
+                </wp14:sizeRelV>
+              </wp:anchor>
+            </w:drawing>
+          </mc:Choice>
+          <mc:Fallback>
+            <w:pict>
+              <v:shape w14:anchorId="0FB0AF9E" id="_x0000_s1039" type="#_x0000_t202" style="position:absolute;margin-left:-3.15pt;margin-top:89.25pt;width:177pt;height:447.35pt;z-index:251547648;visibility:visible;mso-wrap-style:square;mso-width-percent:0;mso-height-percent:0;mso-wrap-distance-left:9pt;mso-wrap-distance-top:3.6pt;mso-wrap-distance-right:9pt;mso-wrap-distance-bottom:3.6pt;mso-position-horizontal:absolute;mso-position-horizontal-relative:text;mso-position-vertical:absolute;mso-position-vertical-relative:text;mso-width-percent:0;mso-height-percent:0;mso-width-relative:margin;mso-height-relative:margin;v-text-anchor:top" o:gfxdata="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" filled="f" stroked="f">
+                <v:textbox>
+                  <w:txbxContent>
+                    <w:p>
+                      <w:pPr>
+                        <w:pStyle w:val="BodyText"/>
+                        <w:ind w:left="110"/>
+                        <w:rPr>
+                          <w:color w:val="6D6E71"/>
+                          <w:w w:val="95"/>
+                        </w:rPr>
+                      </w:pPr>
+                      <w:r>
+                        <w:rPr>
+                          <w:color w:val="6D6E71"/>
+                          <w:w w:val="95"/>
+                        </w:rPr>
+                        <w:t xml:space="preserve">I have extensive experience working with teams in design settings from researching, empathizing, and </w:t>
+                      </w:r>
+                      <w:r>
+                        <w:rPr>
+                          <w:b/>
+                          <w:bCs/>
+                          <w:color w:val="6D6E71"/>
+                          <w:w w:val="95"/>
+                        </w:rPr>
+                        <w:t>whiteboarding</w:t>
+                      </w:r>
+                      <w:r>
+                        <w:rPr>
+                          <w:color w:val="6D6E71"/>
+                          <w:w w:val="95"/>
+                        </w:rPr>
+                        <w:t xml:space="preserve"> to </w:t>
+                      </w:r>
+                      <w:r>
+                        <w:rPr>
+                          <w:color w:val="6D6E71"/>
+                          <w:w w:val="95"/>
+                        </w:rPr>
+                        <w:t>prototyping</w:t>
+                      </w:r>
+                      <w:r>
+                        <w:rPr>
+                          <w:color w:val="6D6E71"/>
+                          <w:w w:val="95"/>
+                        </w:rPr>
+                        <w:t xml:space="preserve"> and </w:t>
+                      </w:r>
+                      <w:r>
+                        <w:rPr>
+                          <w:b/>
+                          <w:bCs/>
+                          <w:color w:val="6D6E71"/>
+                          <w:w w:val="95"/>
+                        </w:rPr>
+                        <w:t>testing</w:t>
+                      </w:r>
+                      <w:r>
+                        <w:rPr>
+                          <w:color w:val="6D6E71"/>
+                          <w:w w:val="95"/>
+                        </w:rPr>
+                        <w:t xml:space="preserve">. I </w:t>
+                      </w:r>
+                      <w:r>
+                        <w:rPr>
+                          <w:color w:val="6D6E71"/>
+                          <w:w w:val="95"/>
+                        </w:rPr>
+                        <w:t>can</w:t>
+                      </w:r>
+                      <w:r>
+                        <w:rPr>
+                          <w:color w:val="6D6E71"/>
+                          <w:w w:val="95"/>
+                        </w:rPr>
+                        <w:t xml:space="preserve"> </w:t>
+                      </w:r>
+                      <w:r>
+                        <w:rPr>
+                          <w:b/>
+                          <w:bCs/>
+                          <w:color w:val="6D6E71"/>
+                          <w:w w:val="95"/>
+                        </w:rPr>
+                        <w:t>wireframe</w:t>
+                      </w:r>
+                      <w:r>
+                        <w:rPr>
+                          <w:color w:val="6D6E71"/>
+                          <w:w w:val="95"/>
+                        </w:rPr>
+                        <w:t xml:space="preserve"> </w:t>
+                      </w:r>
+                      <w:r>
+                        <w:rPr>
+                          <w:color w:val="6D6E71"/>
+                          <w:w w:val="95"/>
+                        </w:rPr>
+                        <w:t>designs and</w:t>
+                      </w:r>
+                      <w:r>
+                        <w:rPr>
+                          <w:color w:val="6D6E71"/>
+                          <w:w w:val="95"/>
+                        </w:rPr>
+                        <w:t xml:space="preserve"> create </w:t>
+                      </w:r>
+                      <w:r>
+                        <w:rPr>
+                          <w:b/>
+                          <w:bCs/>
+                          <w:color w:val="6D6E71"/>
+                          <w:w w:val="95"/>
+                        </w:rPr>
+                        <w:t>lo-fi &amp; hi-fi prototypes</w:t>
+                      </w:r>
+                      <w:r>
+                        <w:rPr>
+                          <w:color w:val="6D6E71"/>
+                          <w:w w:val="95"/>
+                        </w:rPr>
+                        <w:t>.</w:t>
+                      </w:r>
+                      <w:r>
+                        <w:rPr>
+                          <w:color w:val="6D6E71"/>
+                          <w:w w:val="95"/>
+                        </w:rPr>
+                        <w:t xml:space="preserve"> I am familiar with</w:t>
+                      </w:r>
+                      <w:r>
+                        <w:rPr>
+                          <w:color w:val="6D6E71"/>
+                          <w:w w:val="95"/>
+                        </w:rPr>
+                        <w:t xml:space="preserve"> </w:t>
+                      </w:r>
+                      <w:r>
+                        <w:rPr>
+                          <w:color w:val="6D6E71"/>
+                          <w:w w:val="95"/>
+                        </w:rPr>
+                        <w:t>front-end</w:t>
+                      </w:r>
+                      <w:r>
+                        <w:rPr>
+                          <w:color w:val="6D6E71"/>
+                          <w:w w:val="95"/>
+                        </w:rPr>
+                        <w:t xml:space="preserve"> </w:t>
+                      </w:r>
+                      <w:r>
+                        <w:rPr>
+                          <w:color w:val="6D6E71"/>
+                          <w:w w:val="95"/>
+                        </w:rPr>
+                        <w:t>development</w:t>
+                      </w:r>
+                      <w:r>
+                        <w:rPr>
+                          <w:color w:val="6D6E71"/>
+                          <w:w w:val="95"/>
+                        </w:rPr>
+                        <w:t xml:space="preserve"> &amp;</w:t>
+                      </w:r>
+                      <w:r>
+                        <w:rPr>
+                          <w:color w:val="6D6E71"/>
+                          <w:w w:val="95"/>
+                        </w:rPr>
+                        <w:t xml:space="preserve"> </w:t>
+                      </w:r>
+                      <w:r>
+                        <w:rPr>
+                          <w:color w:val="6D6E71"/>
+                          <w:w w:val="95"/>
+                        </w:rPr>
+                        <w:t>engineering.</w:t>
+                      </w:r>
+                    </w:p>
+                    <w:p>
+                      <w:pPr>
+                        <w:pStyle w:val="BodyText"/>
+                        <w:ind w:left="110"/>
+                        <w:rPr>
+                          <w:b/>
+                          <w:bCs/>
+                          <w:color w:val="6D6E71"/>
+                          <w:w w:val="95"/>
+                        </w:rPr>
+                      </w:pPr>
+                    </w:p>
+                    <w:p>
+                      <w:pPr>
+                        <w:pStyle w:val="BodyText"/>
+                        <w:ind w:left="110"/>
+                        <w:rPr>
+                          <w:color w:val="000000" w:themeColor="text1"/>
+                        </w:rPr>
+                      </w:pPr>
+                      <w:r>
+                        <w:rPr>
+                          <w:b/>
+                          <w:bCs/>
+                          <w:color w:val="000000" w:themeColor="text1"/>
+                          <w:w w:val="95"/>
+                        </w:rPr>
+                        <w:t>Specialties</w:t>
+                      </w:r>
+                      <w:r>
+                        <w:rPr>
+                          <w:color w:val="000000" w:themeColor="text1"/>
+                          <w:spacing w:val="-2"/>
+                          <w:w w:val="95"/>
+                        </w:rPr>
+                        <w:t>:</w:t>
+                      </w:r>
+                    </w:p>
+                    <w:p>
+                      <w:pPr>
+                        <w:tabs>
+                          <w:tab w:val="left" w:pos="488"/>
+                          <w:tab w:val="left" w:pos="490"/>
+                        </w:tabs>
+                        <w:spacing w:before="50"/>
+                        <w:ind w:left="128"/>
+                        <w:rPr>
+                          <w:color w:val="6D6E71"/>
+                          <w:spacing w:val="-2"/>
+                          <w:sz w:val="18"/>
+                        </w:rPr>
+                      </w:pPr>
+                      <w:r>
+                        <w:rPr>
+                          <w:color w:val="6D6E71"/>
+                          <w:spacing w:val="-2"/>
+                          <w:sz w:val="18"/>
+                        </w:rPr>
+                        <w:t>Visual Design</w:t>
+                      </w:r>
+                    </w:p>
+                    <w:p>
+                      <w:pPr>
+                        <w:tabs>
+                          <w:tab w:val="left" w:pos="488"/>
+                          <w:tab w:val="left" w:pos="490"/>
+                        </w:tabs>
+                        <w:spacing w:before="50"/>
+                        <w:ind w:left="128"/>
+                        <w:rPr>
+                          <w:color w:val="6D6E71"/>
+                          <w:spacing w:val="-2"/>
+                          <w:sz w:val="18"/>
+                        </w:rPr>
+                      </w:pPr>
+                      <w:r>
+                        <w:rPr>
+                          <w:color w:val="6D6E71"/>
+                          <w:spacing w:val="-2"/>
+                          <w:sz w:val="18"/>
+                        </w:rPr>
+                        <w:t>Interaction Design</w:t>
+                      </w:r>
+                    </w:p>
+                    <w:p>
+                      <w:pPr>
+                        <w:tabs>
+                          <w:tab w:val="left" w:pos="488"/>
+                          <w:tab w:val="left" w:pos="490"/>
+                        </w:tabs>
+                        <w:spacing w:before="50"/>
+                        <w:ind w:left="128"/>
+                        <w:rPr>
+                          <w:color w:val="6D6E71"/>
+                          <w:spacing w:val="-2"/>
+                          <w:sz w:val="18"/>
+                        </w:rPr>
+                      </w:pPr>
+                      <w:r>
+                        <w:rPr>
+                          <w:color w:val="6D6E71"/>
+                          <w:spacing w:val="-2"/>
+                          <w:sz w:val="18"/>
+                        </w:rPr>
+                        <w:t>Rapid Prototyping</w:t>
+                      </w:r>
+                    </w:p>
+                    <w:p>
+                      <w:pPr>
+                        <w:tabs>
+                          <w:tab w:val="left" w:pos="488"/>
+                          <w:tab w:val="left" w:pos="490"/>
+                        </w:tabs>
+                        <w:spacing w:before="50"/>
+                        <w:ind w:left="128"/>
+                        <w:rPr>
+                          <w:color w:val="6D6E71"/>
+                          <w:spacing w:val="-2"/>
+                          <w:sz w:val="18"/>
+                        </w:rPr>
+                      </w:pPr>
+                      <w:r>
+                        <w:rPr>
+                          <w:color w:val="6D6E71"/>
+                          <w:spacing w:val="-2"/>
+                          <w:sz w:val="18"/>
+                        </w:rPr>
+                        <w:t>UX Research</w:t>
+                      </w:r>
+                    </w:p>
+                    <w:p>
+                      <w:pPr>
+                        <w:tabs>
+                          <w:tab w:val="left" w:pos="488"/>
+                          <w:tab w:val="left" w:pos="490"/>
+                        </w:tabs>
+                        <w:spacing w:before="50"/>
+                        <w:ind w:left="128"/>
+                        <w:rPr>
+                          <w:color w:val="6D6E71"/>
+                          <w:spacing w:val="-2"/>
+                          <w:sz w:val="18"/>
+                        </w:rPr>
+                      </w:pPr>
+                      <w:r>
+                        <w:rPr>
+                          <w:color w:val="6D6E71"/>
+                          <w:spacing w:val="-2"/>
+                          <w:sz w:val="18"/>
+                        </w:rPr>
+                        <w:t>Usability Testing</w:t>
+                      </w:r>
+                    </w:p>
+                    <w:p>
+                      <w:pPr>
+                        <w:tabs>
+                          <w:tab w:val="left" w:pos="488"/>
+                          <w:tab w:val="left" w:pos="490"/>
+                        </w:tabs>
+                        <w:spacing w:before="50"/>
+                        <w:ind w:left="128"/>
+                        <w:rPr>
+                          <w:color w:val="6D6E71"/>
+                          <w:spacing w:val="-2"/>
+                          <w:sz w:val="18"/>
+                        </w:rPr>
+                      </w:pPr>
+                      <w:r>
+                        <w:rPr>
+                          <w:color w:val="6D6E71"/>
+                          <w:spacing w:val="-2"/>
+                          <w:sz w:val="18"/>
+                        </w:rPr>
+                        <w:t>Accessibility</w:t>
+                      </w:r>
+                    </w:p>
+                    <w:p>
+                      <w:pPr>
+                        <w:tabs>
+                          <w:tab w:val="left" w:pos="488"/>
+                          <w:tab w:val="left" w:pos="490"/>
+                        </w:tabs>
+                        <w:spacing w:before="50"/>
+                        <w:ind w:left="128"/>
+                        <w:rPr>
+                          <w:color w:val="6D6E71"/>
+                          <w:spacing w:val="-2"/>
+                          <w:sz w:val="18"/>
+                        </w:rPr>
+                      </w:pPr>
+                      <w:r>
+                        <w:rPr>
+                          <w:color w:val="6D6E71"/>
+                          <w:spacing w:val="-2"/>
+                          <w:sz w:val="18"/>
+                        </w:rPr>
+                        <w:t>Copywriting</w:t>
+                      </w:r>
+                      <w:r>
+                        <w:rPr>
+                          <w:color w:val="6D6E71"/>
+                          <w:spacing w:val="-2"/>
+                          <w:sz w:val="18"/>
+                        </w:rPr>
+                        <w:t xml:space="preserve"> &amp; UX Writing</w:t>
+                      </w:r>
+                    </w:p>
+                    <w:p>
+                      <w:pPr>
+                        <w:tabs>
+                          <w:tab w:val="left" w:pos="488"/>
+                          <w:tab w:val="left" w:pos="490"/>
+                        </w:tabs>
+                        <w:spacing w:before="50"/>
+                        <w:ind w:left="128"/>
+                        <w:rPr>
+                          <w:color w:val="6D6E71"/>
+                          <w:spacing w:val="-2"/>
+                          <w:sz w:val="18"/>
+                        </w:rPr>
+                      </w:pPr>
+                      <w:r>
+                        <w:rPr>
+                          <w:color w:val="6D6E71"/>
+                          <w:spacing w:val="-2"/>
+                          <w:sz w:val="18"/>
+                        </w:rPr>
+                        <w:t>Business &amp; Design Strategy</w:t>
+                      </w:r>
+                    </w:p>
+                    <w:p>
+                      <w:pPr>
+                        <w:tabs>
+                          <w:tab w:val="left" w:pos="488"/>
+                          <w:tab w:val="left" w:pos="490"/>
+                        </w:tabs>
+                        <w:spacing w:before="50"/>
+                        <w:ind w:left="128"/>
+                        <w:rPr>
+                          <w:color w:val="6D6E71"/>
+                          <w:spacing w:val="-2"/>
+                          <w:sz w:val="18"/>
+                        </w:rPr>
+                      </w:pPr>
+                      <w:r>
+                        <w:rPr>
+                          <w:color w:val="6D6E71"/>
+                          <w:spacing w:val="-2"/>
+                          <w:sz w:val="18"/>
+                        </w:rPr>
+                        <w:t xml:space="preserve">Agile </w:t>
+                      </w:r>
+                      <w:r>
+                        <w:rPr>
+                          <w:color w:val="6D6E71"/>
+                          <w:spacing w:val="-2"/>
+                          <w:sz w:val="18"/>
+                        </w:rPr>
+                        <w:t>Project Manag</w:t>
+                      </w:r>
+                      <w:r>
+                        <w:rPr>
+                          <w:color w:val="6D6E71"/>
+                          <w:spacing w:val="-2"/>
+                          <w:sz w:val="18"/>
+                        </w:rPr>
+                        <w:t>e</w:t>
+                      </w:r>
+                      <w:r>
+                        <w:rPr>
+                          <w:color w:val="6D6E71"/>
+                          <w:spacing w:val="-2"/>
+                          <w:sz w:val="18"/>
+                        </w:rPr>
+                        <w:t>ment</w:t>
+                      </w:r>
+                    </w:p>
+                    <w:p>
+                      <w:pPr>
+                        <w:tabs>
+                          <w:tab w:val="left" w:pos="488"/>
+                          <w:tab w:val="left" w:pos="490"/>
+                        </w:tabs>
+                        <w:spacing w:before="50"/>
+                        <w:ind w:left="128"/>
+                        <w:rPr>
+                          <w:sz w:val="18"/>
+                        </w:rPr>
+                      </w:pPr>
+                      <w:r>
+                        <w:rPr>
+                          <w:color w:val="6D6E71"/>
+                          <w:spacing w:val="-2"/>
+                          <w:sz w:val="18"/>
+                        </w:rPr>
+                        <w:t>Storytelling / Storyboarding</w:t>
+                      </w:r>
+                    </w:p>
+                    <w:p>
+                      <w:pPr>
+                        <w:tabs>
+                          <w:tab w:val="left" w:pos="488"/>
+                          <w:tab w:val="left" w:pos="490"/>
+                        </w:tabs>
+                        <w:ind w:left="128"/>
+                        <w:rPr>
+                          <w:sz w:val="18"/>
+                        </w:rPr>
+                      </w:pPr>
+                    </w:p>
+                    <w:p>
+                      <w:pPr>
+                        <w:pStyle w:val="BodyText"/>
+                        <w:ind w:left="110"/>
+                        <w:rPr>
+                          <w:color w:val="000000" w:themeColor="text1"/>
+                          <w:w w:val="95"/>
+                        </w:rPr>
+                      </w:pPr>
+                      <w:r>
+                        <w:rPr>
+                          <w:b/>
+                          <w:bCs/>
+                          <w:color w:val="000000" w:themeColor="text1"/>
+                          <w:w w:val="95"/>
+                        </w:rPr>
+                        <w:t>Graphic Tools</w:t>
+                      </w:r>
+                      <w:r>
+                        <w:rPr>
+                          <w:color w:val="000000" w:themeColor="text1"/>
+                          <w:w w:val="95"/>
+                        </w:rPr>
+                        <w:t xml:space="preserve">: </w:t>
+                      </w:r>
+                    </w:p>
+                    <w:p>
+                      <w:pPr>
+                        <w:tabs>
+                          <w:tab w:val="left" w:pos="488"/>
+                          <w:tab w:val="left" w:pos="490"/>
+                        </w:tabs>
+                        <w:spacing w:before="50"/>
+                        <w:ind w:left="489"/>
+                        <w:rPr>
+                          <w:color w:val="6D6E71"/>
+                          <w:spacing w:val="-2"/>
+                          <w:sz w:val="18"/>
+                        </w:rPr>
+                      </w:pPr>
+                      <w:r>
+                        <w:rPr>
+                          <w:color w:val="6D6E71"/>
+                          <w:spacing w:val="-2"/>
+                          <w:sz w:val="18"/>
+                        </w:rPr>
+                        <w:t>Figma</w:t>
+                      </w:r>
+                    </w:p>
+                    <w:p>
+                      <w:pPr>
+                        <w:tabs>
+                          <w:tab w:val="left" w:pos="488"/>
+                          <w:tab w:val="left" w:pos="490"/>
+                        </w:tabs>
+                        <w:spacing w:before="50"/>
+                        <w:ind w:left="489"/>
+                        <w:rPr>
+                          <w:color w:val="6D6E71"/>
+                          <w:spacing w:val="-2"/>
+                          <w:sz w:val="18"/>
+                        </w:rPr>
+                      </w:pPr>
+                      <w:r>
+                        <w:rPr>
+                          <w:color w:val="6D6E71"/>
+                          <w:spacing w:val="-2"/>
+                          <w:sz w:val="18"/>
+                        </w:rPr>
+                        <w:t>Adobe XD</w:t>
+                      </w:r>
+                    </w:p>
+                    <w:p>
+                      <w:pPr>
+                        <w:tabs>
+                          <w:tab w:val="left" w:pos="488"/>
+                          <w:tab w:val="left" w:pos="490"/>
+                        </w:tabs>
+                        <w:spacing w:before="50"/>
+                        <w:ind w:left="489"/>
+                        <w:rPr>
+                          <w:sz w:val="18"/>
+                        </w:rPr>
+                      </w:pPr>
+                      <w:r>
+                        <w:rPr>
+                          <w:color w:val="6D6E71"/>
+                          <w:spacing w:val="-2"/>
+                          <w:sz w:val="18"/>
+                        </w:rPr>
+                        <w:t>Sketch</w:t>
+                      </w:r>
+                    </w:p>
+                    <w:p>
+                      <w:pPr>
+                        <w:tabs>
+                          <w:tab w:val="left" w:pos="488"/>
+                          <w:tab w:val="left" w:pos="490"/>
+                        </w:tabs>
+                        <w:spacing w:before="50"/>
+                        <w:ind w:left="489"/>
+                        <w:rPr>
+                          <w:color w:val="6D6E71"/>
+                          <w:spacing w:val="-2"/>
+                          <w:sz w:val="18"/>
+                        </w:rPr>
+                      </w:pPr>
+                      <w:r>
+                        <w:rPr>
+                          <w:color w:val="6D6E71"/>
+                          <w:spacing w:val="-2"/>
+                          <w:sz w:val="18"/>
+                        </w:rPr>
+                        <w:t>AEM</w:t>
+                      </w:r>
+                      <w:r>
+                        <w:rPr>
+                          <w:color w:val="6D6E71"/>
+                          <w:spacing w:val="-2"/>
+                          <w:sz w:val="18"/>
+                        </w:rPr>
+                        <w:t xml:space="preserve"> </w:t>
+                      </w:r>
+                    </w:p>
+                    <w:p>
+                      <w:pPr>
+                        <w:tabs>
+                          <w:tab w:val="left" w:pos="488"/>
+                          <w:tab w:val="left" w:pos="490"/>
+                        </w:tabs>
+                        <w:spacing w:before="50"/>
+                        <w:ind w:left="489"/>
+                        <w:rPr>
+                          <w:color w:val="6D6E71"/>
+                          <w:spacing w:val="-2"/>
+                          <w:sz w:val="18"/>
+                        </w:rPr>
+                      </w:pPr>
+                      <w:r>
+                        <w:rPr>
+                          <w:color w:val="6D6E71"/>
+                          <w:spacing w:val="-2"/>
+                          <w:sz w:val="18"/>
+                        </w:rPr>
+                        <w:t xml:space="preserve">Mural </w:t>
+                      </w:r>
+                    </w:p>
+                    <w:p>
+                      <w:pPr>
+                        <w:tabs>
+                          <w:tab w:val="left" w:pos="488"/>
+                          <w:tab w:val="left" w:pos="490"/>
+                        </w:tabs>
+                        <w:spacing w:before="50"/>
+                        <w:ind w:left="489"/>
+                        <w:rPr>
+                          <w:sz w:val="18"/>
+                        </w:rPr>
+                      </w:pPr>
+                      <w:r>
+                        <w:rPr>
+                          <w:color w:val="6D6E71"/>
+                          <w:spacing w:val="-2"/>
+                          <w:sz w:val="18"/>
+                        </w:rPr>
+                        <w:t>InVision</w:t>
+                      </w:r>
+                    </w:p>
+                    <w:p>
+                      <w:pPr>
+                        <w:tabs>
+                          <w:tab w:val="left" w:pos="488"/>
+                          <w:tab w:val="left" w:pos="490"/>
+                        </w:tabs>
+                        <w:ind w:left="128"/>
+                        <w:rPr>
+                          <w:sz w:val="18"/>
+                        </w:rPr>
+                      </w:pPr>
+                    </w:p>
+                    <w:p>
+                      <w:pPr>
+                        <w:pStyle w:val="BodyText"/>
+                        <w:ind w:left="110"/>
+                        <w:rPr>
+                          <w:color w:val="000000" w:themeColor="text1"/>
+                          <w:w w:val="95"/>
+                        </w:rPr>
+                      </w:pPr>
+                      <w:r>
+                        <w:rPr>
+                          <w:b/>
+                          <w:bCs/>
+                          <w:color w:val="000000" w:themeColor="text1"/>
+                          <w:w w:val="95"/>
+                        </w:rPr>
+                        <w:t>Programming / Hardware:</w:t>
+                      </w:r>
+                    </w:p>
+                    <w:p>
+                      <w:pPr>
+                        <w:pStyle w:val="ListParagraph"/>
+                        <w:tabs>
+                          <w:tab w:val="left" w:pos="488"/>
+                          <w:tab w:val="left" w:pos="490"/>
+                        </w:tabs>
+                        <w:ind w:firstLine="0"/>
+                        <w:rPr>
+                          <w:sz w:val="18"/>
+                        </w:rPr>
+                      </w:pPr>
+                      <w:r>
+                        <w:rPr>
+                          <w:color w:val="6D6E71"/>
+                          <w:spacing w:val="-2"/>
+                          <w:sz w:val="18"/>
+                        </w:rPr>
+                        <w:t>HTML</w:t>
+                      </w:r>
+                      <w:r>
+                        <w:rPr>
+                          <w:color w:val="6D6E71"/>
+                          <w:spacing w:val="-2"/>
+                          <w:sz w:val="18"/>
+                        </w:rPr>
+                        <w:t xml:space="preserve">, </w:t>
+                      </w:r>
+                      <w:r>
+                        <w:rPr>
+                          <w:color w:val="6D6E71"/>
+                          <w:spacing w:val="-2"/>
+                          <w:sz w:val="18"/>
+                        </w:rPr>
+                        <w:t>CSS</w:t>
+                      </w:r>
+                      <w:r>
+                        <w:rPr>
+                          <w:color w:val="6D6E71"/>
+                          <w:spacing w:val="-2"/>
+                          <w:sz w:val="18"/>
+                        </w:rPr>
+                        <w:t>, Java</w:t>
+                      </w:r>
+                      <w:r>
+                        <w:rPr>
+                          <w:color w:val="6D6E71"/>
+                          <w:spacing w:val="-2"/>
+                          <w:sz w:val="18"/>
+                        </w:rPr>
+                        <w:t>S</w:t>
+                      </w:r>
+                      <w:r>
+                        <w:rPr>
+                          <w:color w:val="6D6E71"/>
+                          <w:spacing w:val="-2"/>
+                          <w:sz w:val="18"/>
+                        </w:rPr>
+                        <w:t>cript</w:t>
+                      </w:r>
+                    </w:p>
+                    <w:p>
+                      <w:pPr>
+                        <w:pStyle w:val="ListParagraph"/>
+                        <w:tabs>
+                          <w:tab w:val="left" w:pos="488"/>
+                          <w:tab w:val="left" w:pos="490"/>
+                        </w:tabs>
+                        <w:ind w:firstLine="0"/>
+                        <w:rPr>
+                          <w:sz w:val="18"/>
+                        </w:rPr>
+                      </w:pPr>
+                      <w:r>
+                        <w:rPr>
+                          <w:color w:val="6D6E71"/>
+                          <w:spacing w:val="-2"/>
+                          <w:sz w:val="18"/>
+                        </w:rPr>
+                        <w:t>MATLA</w:t>
+                      </w:r>
+                      <w:r>
+                        <w:rPr>
+                          <w:color w:val="6D6E71"/>
+                          <w:spacing w:val="-2"/>
+                          <w:sz w:val="18"/>
+                        </w:rPr>
+                        <w:t>B</w:t>
+                      </w:r>
+                    </w:p>
+                    <w:p>
+                      <w:pPr>
+                        <w:pStyle w:val="ListParagraph"/>
+                        <w:tabs>
+                          <w:tab w:val="left" w:pos="488"/>
+                          <w:tab w:val="left" w:pos="490"/>
+                        </w:tabs>
+                        <w:ind w:firstLine="0"/>
+                        <w:rPr>
+                          <w:sz w:val="18"/>
+                        </w:rPr>
+                      </w:pPr>
+                      <w:r>
+                        <w:rPr>
+                          <w:color w:val="6D6E71"/>
+                          <w:spacing w:val="-2"/>
+                          <w:sz w:val="18"/>
+                        </w:rPr>
+                        <w:t>SolidWorks</w:t>
+                      </w:r>
+                      <w:r>
+                        <w:rPr>
+                          <w:color w:val="6D6E71"/>
+                          <w:spacing w:val="-2"/>
+                          <w:sz w:val="18"/>
+                        </w:rPr>
+                        <w:t>,</w:t>
+                      </w:r>
+                      <w:r>
+                        <w:rPr>
+                          <w:color w:val="6D6E71"/>
+                          <w:spacing w:val="-2"/>
+                          <w:sz w:val="18"/>
+                        </w:rPr>
+                        <w:t xml:space="preserve"> CATIA</w:t>
+                      </w:r>
+                      <w:r>
+                        <w:rPr>
+                          <w:color w:val="6D6E71"/>
+                          <w:spacing w:val="-2"/>
+                          <w:sz w:val="18"/>
+                        </w:rPr>
+                        <w:t>, Autodesk</w:t>
+                      </w:r>
+                    </w:p>
+                    <w:p>
+                      <w:pPr>
+                        <w:pStyle w:val="ListParagraph"/>
+                        <w:tabs>
+                          <w:tab w:val="left" w:pos="488"/>
+                          <w:tab w:val="left" w:pos="490"/>
+                        </w:tabs>
+                        <w:ind w:firstLine="0"/>
+                        <w:rPr>
+                          <w:sz w:val="18"/>
+                        </w:rPr>
+                      </w:pPr>
+                      <w:r>
+                        <w:rPr>
+                          <w:color w:val="6D6E71"/>
+                          <w:spacing w:val="-2"/>
+                          <w:sz w:val="18"/>
+                        </w:rPr>
+                        <w:t>Arduino</w:t>
+                      </w:r>
+                    </w:p>
+                    <w:p>
+                      <w:pPr>
+                        <w:tabs>
+                          <w:tab w:val="left" w:pos="488"/>
+                          <w:tab w:val="left" w:pos="490"/>
+                        </w:tabs>
+                        <w:rPr>
+                          <w:sz w:val="18"/>
+                        </w:rPr>
+                      </w:pPr>
+                    </w:p>
+                    <w:p>
+                      <w:pPr>
+                        <w:tabs>
+                          <w:tab w:val="left" w:pos="488"/>
+                          <w:tab w:val="left" w:pos="490"/>
+                        </w:tabs>
+                        <w:spacing w:before="50"/>
+                        <w:rPr>
+                          <w:sz w:val="18"/>
+                        </w:rPr>
+                      </w:pPr>
+                    </w:p>
+                    <w:p>
+                      <w:pPr>
+                        <w:pStyle w:val="BodyText"/>
+                        <w:spacing w:before="141"/>
+                        <w:ind w:right="113"/>
+                      </w:pPr>
+                    </w:p>
+                    <w:p>
+                      <w:pPr>
+                        <w:pStyle w:val="BodyText"/>
+                        <w:spacing w:line="276" w:lineRule="auto"/>
+                        <w:ind w:left="110"/>
+                        <w:rPr>
+                          <w:color w:val="6D6E71"/>
+                        </w:rPr>
+                      </w:pPr>
+                    </w:p>
+                    <w:p>
+                      <w:pPr>
+                        <w:pStyle w:val="BodyText"/>
+                        <w:spacing w:before="3"/>
+                        <w:ind w:left="110"/>
+                      </w:pPr>
+                    </w:p>
+                    <w:p>
+                      <w:pPr>
+                        <w:pStyle w:val="BodyText"/>
+                        <w:spacing w:before="117" w:line="264" w:lineRule="auto"/>
+                        <w:ind w:left="110"/>
+                      </w:pPr>
+                    </w:p>
+                    <w:p>
+                      <w:pPr>
+                        <w:pStyle w:val="BodyText"/>
+                        <w:spacing w:before="141"/>
+                        <w:ind w:right="113"/>
+                      </w:pPr>
+                    </w:p>
+                  </w:txbxContent>
+                </v:textbox>
+              </v:shape>
+            </w:pict>
+          </mc:Fallback>
+        </mc:AlternateContent>
+      </w:r>
+      <w:r>
+        <w:rPr>
+          <w:noProof/>
           <w:color w:val="414042"/>
           <w:spacing w:val="18"/>
         </w:rPr>
@@ -3226,27 +5043,7 @@
                                 <w:sz w:val="18"/>
                                 <w:szCs w:val="18"/>
                               </w:rPr>
-                              <w:t>Strategized and implemented improvements with global stakeholders for OCM process between ServiceNow, learning management system (</w:t>
-                            </w:r>
-                            <w:proofErr w:type="spellStart"/>
-                            <w:r>
-                              <w:rPr>
-                                <w:rFonts w:ascii="Trebuchet MS" w:hAnsi="Trebuchet MS"/>
-                                <w:color w:val="6D6E71"/>
-                                <w:sz w:val="18"/>
-                                <w:szCs w:val="18"/>
-                              </w:rPr>
-                              <w:t>ComplianceWire</w:t>
-                            </w:r>
-                            <w:proofErr w:type="spellEnd"/>
-                            <w:r>
-                              <w:rPr>
-                                <w:rFonts w:ascii="Trebuchet MS" w:hAnsi="Trebuchet MS"/>
-                                <w:color w:val="6D6E71"/>
-                                <w:sz w:val="18"/>
-                                <w:szCs w:val="18"/>
-                              </w:rPr>
-                              <w:t>), and new SAP S/4 HANA system</w:t>
+                              <w:t>Strategized and implemented improvements with global stakeholders for OCM process between ServiceNow, learning management system (ComplianceWire), and new SAP S/4 HANA system</w:t>
                             </w:r>
                             <w:r>
                               <w:rPr>
@@ -3846,7 +5643,7 @@
           </mc:Choice>
           <mc:Fallback>
             <w:pict>
-              <v:shape w14:anchorId="14F531B3" id="Text Box 12" o:spid="_x0000_s1039" type="#_x0000_t202" style="position:absolute;margin-left:194.05pt;margin-top:118.35pt;width:356.25pt;height:423pt;z-index:251720703;visibility:visible;mso-wrap-style:square;mso-wrap-distance-left:9pt;mso-wrap-distance-top:0;mso-wrap-distance-right:9pt;mso-wrap-distance-bottom:0;mso-position-horizontal:absolute;mso-position-horizontal-relative:text;mso-position-vertical:absolute;mso-position-vertical-relative:text;v-text-anchor:top" o:gfxdata="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" filled="f" stroked="f">
+              <v:shape w14:anchorId="14F531B3" id="Text Box 12" o:spid="_x0000_s1040" type="#_x0000_t202" style="position:absolute;margin-left:194.05pt;margin-top:118.35pt;width:356.25pt;height:423pt;z-index:251720703;visibility:visible;mso-wrap-style:square;mso-wrap-distance-left:9pt;mso-wrap-distance-top:0;mso-wrap-distance-right:9pt;mso-wrap-distance-bottom:0;mso-position-horizontal:absolute;mso-position-horizontal-relative:text;mso-position-vertical:absolute;mso-position-vertical-relative:text;v-text-anchor:top" o:gfxdata="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" filled="f" stroked="f">
                 <v:textbox>
                   <w:txbxContent>
                     <w:p>
@@ -3969,27 +5766,7 @@
                           <w:sz w:val="18"/>
                           <w:szCs w:val="18"/>
                         </w:rPr>
-                        <w:t>Strategized and implemented improvements with global stakeholders for OCM process between ServiceNow, learning management system (</w:t>
-                      </w:r>
-                      <w:proofErr w:type="spellStart"/>
-                      <w:r>
-                        <w:rPr>
-                          <w:rFonts w:ascii="Trebuchet MS" w:hAnsi="Trebuchet MS"/>
-                          <w:color w:val="6D6E71"/>
-                          <w:sz w:val="18"/>
-                          <w:szCs w:val="18"/>
-                        </w:rPr>
-                        <w:t>ComplianceWire</w:t>
-                      </w:r>
-                      <w:proofErr w:type="spellEnd"/>
-                      <w:r>
-                        <w:rPr>
-                          <w:rFonts w:ascii="Trebuchet MS" w:hAnsi="Trebuchet MS"/>
-                          <w:color w:val="6D6E71"/>
-                          <w:sz w:val="18"/>
-                          <w:szCs w:val="18"/>
-                        </w:rPr>
-                        <w:t>), and new SAP S/4 HANA system</w:t>
+                        <w:t>Strategized and implemented improvements with global stakeholders for OCM process between ServiceNow, learning management system (ComplianceWire), and new SAP S/4 HANA system</w:t>
                       </w:r>
                       <w:r>
                         <w:rPr>
@@ -4672,7 +6449,7 @@
           </mc:Choice>
           <mc:Fallback>
             <w:pict>
-              <v:shape w14:anchorId="496F5A72" id="_x0000_s1040" type="#_x0000_t202" style="position:absolute;margin-left:196pt;margin-top:88.9pt;width:290.5pt;height:25.1pt;z-index:251774976;visibility:visible;mso-wrap-style:square;mso-width-percent:0;mso-height-percent:0;mso-wrap-distance-left:9pt;mso-wrap-distance-top:3.6pt;mso-wrap-distance-right:9pt;mso-wrap-distance-bottom:3.6pt;mso-position-horizontal:absolute;mso-position-horizontal-relative:text;mso-position-vertical:absolute;mso-position-vertical-relative:text;mso-width-percent:0;mso-height-percent:0;mso-width-relative:margin;mso-height-relative:margin;v-text-anchor:top" o:gfxdata="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" filled="f" stroked="f">
+              <v:shape w14:anchorId="496F5A72" id="_x0000_s1041" type="#_x0000_t202" style="position:absolute;margin-left:196pt;margin-top:88.9pt;width:290.5pt;height:25.1pt;z-index:251774976;visibility:visible;mso-wrap-style:square;mso-width-percent:0;mso-height-percent:0;mso-wrap-distance-left:9pt;mso-wrap-distance-top:3.6pt;mso-wrap-distance-right:9pt;mso-wrap-distance-bottom:3.6pt;mso-position-horizontal:absolute;mso-position-horizontal-relative:text;mso-position-vertical:absolute;mso-position-vertical-relative:text;mso-width-percent:0;mso-height-percent:0;mso-width-relative:margin;mso-height-relative:margin;v-text-anchor:top" o:gfxdata="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" filled="f" stroked="f">
                 <v:textbox>
                   <w:txbxContent>
                     <w:p>
@@ -4904,7 +6681,7 @@
         <mc:AlternateContent>
           <mc:Choice Requires="wps">
             <w:drawing>
-              <wp:anchor distT="45720" distB="45720" distL="114300" distR="114300" simplePos="0" relativeHeight="251555840" behindDoc="0" locked="0" layoutInCell="1" allowOverlap="1" wp14:anchorId="4E8136D0" wp14:editId="453E54A9">
+              <wp:anchor distT="45720" distB="45720" distL="114300" distR="114300" simplePos="0" relativeHeight="251555840" behindDoc="0" locked="0" layoutInCell="1" allowOverlap="1" wp14:anchorId="4E8136D0" wp14:editId="60063DD2">
                 <wp:simplePos x="0" y="0"/>
                 <wp:positionH relativeFrom="margin">
                   <wp:posOffset>0</wp:posOffset>
@@ -4990,7 +6767,7 @@
           </mc:Choice>
           <mc:Fallback>
             <w:pict>
-              <v:shape w14:anchorId="4E8136D0" id="_x0000_s1041" type="#_x0000_t202" style="position:absolute;margin-left:0;margin-top:55.9pt;width:110.3pt;height:25.1pt;z-index:251555840;visibility:visible;mso-wrap-style:square;mso-width-percent:0;mso-height-percent:0;mso-wrap-distance-left:9pt;mso-wrap-distance-top:3.6pt;mso-wrap-distance-right:9pt;mso-wrap-distance-bottom:3.6pt;mso-position-horizontal:absolute;mso-position-horizontal-relative:margin;mso-position-vertical:absolute;mso-position-vertical-relative:text;mso-width-percent:0;mso-height-percent:0;mso-width-relative:margin;mso-height-relative:margin;v-text-anchor:top" o:gfxdata="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" filled="f" stroked="f">
+              <v:shape w14:anchorId="4E8136D0" id="_x0000_s1042" type="#_x0000_t202" style="position:absolute;margin-left:0;margin-top:55.9pt;width:110.3pt;height:25.1pt;z-index:251555840;visibility:visible;mso-wrap-style:square;mso-width-percent:0;mso-height-percent:0;mso-wrap-distance-left:9pt;mso-wrap-distance-top:3.6pt;mso-wrap-distance-right:9pt;mso-wrap-distance-bottom:3.6pt;mso-position-horizontal:absolute;mso-position-horizontal-relative:margin;mso-position-vertical:absolute;mso-position-vertical-relative:text;mso-width-percent:0;mso-height-percent:0;mso-width-relative:margin;mso-height-relative:margin;v-text-anchor:top" o:gfxdata="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" filled="f" stroked="f">
                 <v:textbox>
                   <w:txbxContent>
                     <w:p>
@@ -5024,1849 +6801,6 @@
                   </w:txbxContent>
                 </v:textbox>
                 <w10:wrap anchorx="margin"/>
-              </v:shape>
-            </w:pict>
-          </mc:Fallback>
-        </mc:AlternateContent>
-      </w:r>
-      <w:r>
-        <w:rPr>
-          <w:noProof/>
-        </w:rPr>
-        <mc:AlternateContent>
-          <mc:Choice Requires="wps">
-            <w:drawing>
-              <wp:anchor distT="45720" distB="45720" distL="114300" distR="114300" simplePos="0" relativeHeight="251547648" behindDoc="0" locked="0" layoutInCell="1" allowOverlap="1" wp14:anchorId="0FB0AF9E" wp14:editId="0342A1CD">
-                <wp:simplePos x="0" y="0"/>
-                <wp:positionH relativeFrom="column">
-                  <wp:posOffset>-39370</wp:posOffset>
-                </wp:positionH>
-                <wp:positionV relativeFrom="paragraph">
-                  <wp:posOffset>1134745</wp:posOffset>
-                </wp:positionV>
-                <wp:extent cx="2247900" cy="5163185"/>
-                <wp:effectExtent l="0" t="0" r="0" b="0"/>
-                <wp:wrapNone/>
-                <wp:docPr id="5" name="Text Box 2"/>
-                <wp:cNvGraphicFramePr>
-                  <a:graphicFrameLocks xmlns:a="http://schemas.openxmlformats.org/drawingml/2006/main"/>
-                </wp:cNvGraphicFramePr>
-                <a:graphic xmlns:a="http://schemas.openxmlformats.org/drawingml/2006/main">
-                  <a:graphicData uri="http://schemas.microsoft.com/office/word/2010/wordprocessingShape">
-                    <wps:wsp>
-                      <wps:cNvSpPr txBox="1">
-                        <a:spLocks noChangeArrowheads="1"/>
-                      </wps:cNvSpPr>
-                      <wps:spPr bwMode="auto">
-                        <a:xfrm>
-                          <a:off x="0" y="0"/>
-                          <a:ext cx="2247900" cy="5163185"/>
-                        </a:xfrm>
-                        <a:prstGeom prst="rect">
-                          <a:avLst/>
-                        </a:prstGeom>
-                        <a:noFill/>
-                        <a:ln w="9525">
-                          <a:noFill/>
-                          <a:miter lim="800000"/>
-                          <a:headEnd/>
-                          <a:tailEnd/>
-                        </a:ln>
-                      </wps:spPr>
-                      <wps:txbx>
-                        <w:txbxContent>
-                          <w:p>
-                            <w:pPr>
-                              <w:pStyle w:val="BodyText"/>
-                              <w:ind w:left="110"/>
-                              <w:rPr>
-                                <w:color w:val="6D6E71"/>
-                                <w:w w:val="95"/>
-                              </w:rPr>
-                            </w:pPr>
-                            <w:r>
-                              <w:rPr>
-                                <w:color w:val="6D6E71"/>
-                                <w:w w:val="95"/>
-                              </w:rPr>
-                              <w:t xml:space="preserve">I have extensive experience working with teams in design settings from researching, empathizing, and </w:t>
-                            </w:r>
-                            <w:r>
-                              <w:rPr>
-                                <w:b/>
-                                <w:bCs/>
-                                <w:color w:val="6D6E71"/>
-                                <w:w w:val="95"/>
-                              </w:rPr>
-                              <w:t>whiteboarding</w:t>
-                            </w:r>
-                            <w:r>
-                              <w:rPr>
-                                <w:color w:val="6D6E71"/>
-                                <w:w w:val="95"/>
-                              </w:rPr>
-                              <w:t xml:space="preserve"> to </w:t>
-                            </w:r>
-                            <w:r>
-                              <w:rPr>
-                                <w:color w:val="6D6E71"/>
-                                <w:w w:val="95"/>
-                              </w:rPr>
-                              <w:t>prototyping</w:t>
-                            </w:r>
-                            <w:r>
-                              <w:rPr>
-                                <w:color w:val="6D6E71"/>
-                                <w:w w:val="95"/>
-                              </w:rPr>
-                              <w:t xml:space="preserve"> and </w:t>
-                            </w:r>
-                            <w:r>
-                              <w:rPr>
-                                <w:b/>
-                                <w:bCs/>
-                                <w:color w:val="6D6E71"/>
-                                <w:w w:val="95"/>
-                              </w:rPr>
-                              <w:t>testing</w:t>
-                            </w:r>
-                            <w:r>
-                              <w:rPr>
-                                <w:color w:val="6D6E71"/>
-                                <w:w w:val="95"/>
-                              </w:rPr>
-                              <w:t xml:space="preserve">. I </w:t>
-                            </w:r>
-                            <w:r>
-                              <w:rPr>
-                                <w:color w:val="6D6E71"/>
-                                <w:w w:val="95"/>
-                              </w:rPr>
-                              <w:t>can</w:t>
-                            </w:r>
-                            <w:r>
-                              <w:rPr>
-                                <w:color w:val="6D6E71"/>
-                                <w:w w:val="95"/>
-                              </w:rPr>
-                              <w:t xml:space="preserve"> </w:t>
-                            </w:r>
-                            <w:r>
-                              <w:rPr>
-                                <w:b/>
-                                <w:bCs/>
-                                <w:color w:val="6D6E71"/>
-                                <w:w w:val="95"/>
-                              </w:rPr>
-                              <w:t>wireframe</w:t>
-                            </w:r>
-                            <w:r>
-                              <w:rPr>
-                                <w:color w:val="6D6E71"/>
-                                <w:w w:val="95"/>
-                              </w:rPr>
-                              <w:t xml:space="preserve"> </w:t>
-                            </w:r>
-                            <w:r>
-                              <w:rPr>
-                                <w:color w:val="6D6E71"/>
-                                <w:w w:val="95"/>
-                              </w:rPr>
-                              <w:t>designs and</w:t>
-                            </w:r>
-                            <w:r>
-                              <w:rPr>
-                                <w:color w:val="6D6E71"/>
-                                <w:w w:val="95"/>
-                              </w:rPr>
-                              <w:t xml:space="preserve"> create </w:t>
-                            </w:r>
-                            <w:r>
-                              <w:rPr>
-                                <w:b/>
-                                <w:bCs/>
-                                <w:color w:val="6D6E71"/>
-                                <w:w w:val="95"/>
-                              </w:rPr>
-                              <w:t>lo-fi &amp; hi-fi prototypes</w:t>
-                            </w:r>
-                            <w:r>
-                              <w:rPr>
-                                <w:color w:val="6D6E71"/>
-                                <w:w w:val="95"/>
-                              </w:rPr>
-                              <w:t>.</w:t>
-                            </w:r>
-                            <w:r>
-                              <w:rPr>
-                                <w:color w:val="6D6E71"/>
-                                <w:w w:val="95"/>
-                              </w:rPr>
-                              <w:t xml:space="preserve"> I am familiar with</w:t>
-                            </w:r>
-                            <w:r>
-                              <w:rPr>
-                                <w:color w:val="6D6E71"/>
-                                <w:w w:val="95"/>
-                              </w:rPr>
-                              <w:t xml:space="preserve"> </w:t>
-                            </w:r>
-                            <w:r>
-                              <w:rPr>
-                                <w:color w:val="6D6E71"/>
-                                <w:w w:val="95"/>
-                              </w:rPr>
-                              <w:t>front-end</w:t>
-                            </w:r>
-                            <w:r>
-                              <w:rPr>
-                                <w:color w:val="6D6E71"/>
-                                <w:w w:val="95"/>
-                              </w:rPr>
-                              <w:t xml:space="preserve"> </w:t>
-                            </w:r>
-                            <w:r>
-                              <w:rPr>
-                                <w:color w:val="6D6E71"/>
-                                <w:w w:val="95"/>
-                              </w:rPr>
-                              <w:t>development</w:t>
-                            </w:r>
-                            <w:r>
-                              <w:rPr>
-                                <w:color w:val="6D6E71"/>
-                                <w:w w:val="95"/>
-                              </w:rPr>
-                              <w:t xml:space="preserve"> &amp;</w:t>
-                            </w:r>
-                            <w:r>
-                              <w:rPr>
-                                <w:color w:val="6D6E71"/>
-                                <w:w w:val="95"/>
-                              </w:rPr>
-                              <w:t xml:space="preserve"> </w:t>
-                            </w:r>
-                            <w:r>
-                              <w:rPr>
-                                <w:color w:val="6D6E71"/>
-                                <w:w w:val="95"/>
-                              </w:rPr>
-                              <w:t>engineering.</w:t>
-                            </w:r>
-                          </w:p>
-                          <w:p>
-                            <w:pPr>
-                              <w:pStyle w:val="BodyText"/>
-                              <w:ind w:left="110"/>
-                              <w:rPr>
-                                <w:b/>
-                                <w:bCs/>
-                                <w:color w:val="6D6E71"/>
-                                <w:w w:val="95"/>
-                              </w:rPr>
-                            </w:pPr>
-                          </w:p>
-                          <w:p>
-                            <w:pPr>
-                              <w:pStyle w:val="BodyText"/>
-                              <w:ind w:left="110"/>
-                              <w:rPr>
-                                <w:color w:val="000000" w:themeColor="text1"/>
-                              </w:rPr>
-                            </w:pPr>
-                            <w:r>
-                              <w:rPr>
-                                <w:b/>
-                                <w:bCs/>
-                                <w:color w:val="000000" w:themeColor="text1"/>
-                                <w:w w:val="95"/>
-                              </w:rPr>
-                              <w:t>Specialties</w:t>
-                            </w:r>
-                            <w:r>
-                              <w:rPr>
-                                <w:color w:val="000000" w:themeColor="text1"/>
-                                <w:spacing w:val="-2"/>
-                                <w:w w:val="95"/>
-                              </w:rPr>
-                              <w:t>:</w:t>
-                            </w:r>
-                          </w:p>
-                          <w:p>
-                            <w:pPr>
-                              <w:tabs>
-                                <w:tab w:val="left" w:pos="488"/>
-                                <w:tab w:val="left" w:pos="490"/>
-                              </w:tabs>
-                              <w:spacing w:before="50"/>
-                              <w:ind w:left="128"/>
-                              <w:rPr>
-                                <w:color w:val="6D6E71"/>
-                                <w:spacing w:val="-2"/>
-                                <w:sz w:val="18"/>
-                              </w:rPr>
-                            </w:pPr>
-                            <w:r>
-                              <w:rPr>
-                                <w:color w:val="6D6E71"/>
-                                <w:spacing w:val="-2"/>
-                                <w:sz w:val="18"/>
-                              </w:rPr>
-                              <w:t>Visual Design</w:t>
-                            </w:r>
-                          </w:p>
-                          <w:p>
-                            <w:pPr>
-                              <w:tabs>
-                                <w:tab w:val="left" w:pos="488"/>
-                                <w:tab w:val="left" w:pos="490"/>
-                              </w:tabs>
-                              <w:spacing w:before="50"/>
-                              <w:ind w:left="128"/>
-                              <w:rPr>
-                                <w:color w:val="6D6E71"/>
-                                <w:spacing w:val="-2"/>
-                                <w:sz w:val="18"/>
-                              </w:rPr>
-                            </w:pPr>
-                            <w:r>
-                              <w:rPr>
-                                <w:color w:val="6D6E71"/>
-                                <w:spacing w:val="-2"/>
-                                <w:sz w:val="18"/>
-                              </w:rPr>
-                              <w:t>Interaction Design</w:t>
-                            </w:r>
-                          </w:p>
-                          <w:p>
-                            <w:pPr>
-                              <w:tabs>
-                                <w:tab w:val="left" w:pos="488"/>
-                                <w:tab w:val="left" w:pos="490"/>
-                              </w:tabs>
-                              <w:spacing w:before="50"/>
-                              <w:ind w:left="128"/>
-                              <w:rPr>
-                                <w:color w:val="6D6E71"/>
-                                <w:spacing w:val="-2"/>
-                                <w:sz w:val="18"/>
-                              </w:rPr>
-                            </w:pPr>
-                            <w:r>
-                              <w:rPr>
-                                <w:color w:val="6D6E71"/>
-                                <w:spacing w:val="-2"/>
-                                <w:sz w:val="18"/>
-                              </w:rPr>
-                              <w:t>Rapid Prototyping</w:t>
-                            </w:r>
-                          </w:p>
-                          <w:p>
-                            <w:pPr>
-                              <w:tabs>
-                                <w:tab w:val="left" w:pos="488"/>
-                                <w:tab w:val="left" w:pos="490"/>
-                              </w:tabs>
-                              <w:spacing w:before="50"/>
-                              <w:ind w:left="128"/>
-                              <w:rPr>
-                                <w:color w:val="6D6E71"/>
-                                <w:spacing w:val="-2"/>
-                                <w:sz w:val="18"/>
-                              </w:rPr>
-                            </w:pPr>
-                            <w:r>
-                              <w:rPr>
-                                <w:color w:val="6D6E71"/>
-                                <w:spacing w:val="-2"/>
-                                <w:sz w:val="18"/>
-                              </w:rPr>
-                              <w:t>UX Research</w:t>
-                            </w:r>
-                          </w:p>
-                          <w:p>
-                            <w:pPr>
-                              <w:tabs>
-                                <w:tab w:val="left" w:pos="488"/>
-                                <w:tab w:val="left" w:pos="490"/>
-                              </w:tabs>
-                              <w:spacing w:before="50"/>
-                              <w:ind w:left="128"/>
-                              <w:rPr>
-                                <w:color w:val="6D6E71"/>
-                                <w:spacing w:val="-2"/>
-                                <w:sz w:val="18"/>
-                              </w:rPr>
-                            </w:pPr>
-                            <w:r>
-                              <w:rPr>
-                                <w:color w:val="6D6E71"/>
-                                <w:spacing w:val="-2"/>
-                                <w:sz w:val="18"/>
-                              </w:rPr>
-                              <w:t>Usability Testing</w:t>
-                            </w:r>
-                          </w:p>
-                          <w:p>
-                            <w:pPr>
-                              <w:tabs>
-                                <w:tab w:val="left" w:pos="488"/>
-                                <w:tab w:val="left" w:pos="490"/>
-                              </w:tabs>
-                              <w:spacing w:before="50"/>
-                              <w:ind w:left="128"/>
-                              <w:rPr>
-                                <w:color w:val="6D6E71"/>
-                                <w:spacing w:val="-2"/>
-                                <w:sz w:val="18"/>
-                              </w:rPr>
-                            </w:pPr>
-                            <w:r>
-                              <w:rPr>
-                                <w:color w:val="6D6E71"/>
-                                <w:spacing w:val="-2"/>
-                                <w:sz w:val="18"/>
-                              </w:rPr>
-                              <w:t>Accessibility</w:t>
-                            </w:r>
-                          </w:p>
-                          <w:p>
-                            <w:pPr>
-                              <w:tabs>
-                                <w:tab w:val="left" w:pos="488"/>
-                                <w:tab w:val="left" w:pos="490"/>
-                              </w:tabs>
-                              <w:spacing w:before="50"/>
-                              <w:ind w:left="128"/>
-                              <w:rPr>
-                                <w:color w:val="6D6E71"/>
-                                <w:spacing w:val="-2"/>
-                                <w:sz w:val="18"/>
-                              </w:rPr>
-                            </w:pPr>
-                            <w:r>
-                              <w:rPr>
-                                <w:color w:val="6D6E71"/>
-                                <w:spacing w:val="-2"/>
-                                <w:sz w:val="18"/>
-                              </w:rPr>
-                              <w:t>Copywriting</w:t>
-                            </w:r>
-                            <w:r>
-                              <w:rPr>
-                                <w:color w:val="6D6E71"/>
-                                <w:spacing w:val="-2"/>
-                                <w:sz w:val="18"/>
-                              </w:rPr>
-                              <w:t xml:space="preserve"> &amp; UX Writing</w:t>
-                            </w:r>
-                          </w:p>
-                          <w:p>
-                            <w:pPr>
-                              <w:tabs>
-                                <w:tab w:val="left" w:pos="488"/>
-                                <w:tab w:val="left" w:pos="490"/>
-                              </w:tabs>
-                              <w:spacing w:before="50"/>
-                              <w:ind w:left="128"/>
-                              <w:rPr>
-                                <w:color w:val="6D6E71"/>
-                                <w:spacing w:val="-2"/>
-                                <w:sz w:val="18"/>
-                              </w:rPr>
-                            </w:pPr>
-                            <w:r>
-                              <w:rPr>
-                                <w:color w:val="6D6E71"/>
-                                <w:spacing w:val="-2"/>
-                                <w:sz w:val="18"/>
-                              </w:rPr>
-                              <w:t>Business &amp; Design Strategy</w:t>
-                            </w:r>
-                          </w:p>
-                          <w:p>
-                            <w:pPr>
-                              <w:tabs>
-                                <w:tab w:val="left" w:pos="488"/>
-                                <w:tab w:val="left" w:pos="490"/>
-                              </w:tabs>
-                              <w:spacing w:before="50"/>
-                              <w:ind w:left="128"/>
-                              <w:rPr>
-                                <w:color w:val="6D6E71"/>
-                                <w:spacing w:val="-2"/>
-                                <w:sz w:val="18"/>
-                              </w:rPr>
-                            </w:pPr>
-                            <w:r>
-                              <w:rPr>
-                                <w:color w:val="6D6E71"/>
-                                <w:spacing w:val="-2"/>
-                                <w:sz w:val="18"/>
-                              </w:rPr>
-                              <w:t xml:space="preserve">Agile </w:t>
-                            </w:r>
-                            <w:r>
-                              <w:rPr>
-                                <w:color w:val="6D6E71"/>
-                                <w:spacing w:val="-2"/>
-                                <w:sz w:val="18"/>
-                              </w:rPr>
-                              <w:t>Project Manag</w:t>
-                            </w:r>
-                            <w:r>
-                              <w:rPr>
-                                <w:color w:val="6D6E71"/>
-                                <w:spacing w:val="-2"/>
-                                <w:sz w:val="18"/>
-                              </w:rPr>
-                              <w:t>e</w:t>
-                            </w:r>
-                            <w:r>
-                              <w:rPr>
-                                <w:color w:val="6D6E71"/>
-                                <w:spacing w:val="-2"/>
-                                <w:sz w:val="18"/>
-                              </w:rPr>
-                              <w:t>ment</w:t>
-                            </w:r>
-                          </w:p>
-                          <w:p>
-                            <w:pPr>
-                              <w:tabs>
-                                <w:tab w:val="left" w:pos="488"/>
-                                <w:tab w:val="left" w:pos="490"/>
-                              </w:tabs>
-                              <w:spacing w:before="50"/>
-                              <w:ind w:left="128"/>
-                              <w:rPr>
-                                <w:sz w:val="18"/>
-                              </w:rPr>
-                            </w:pPr>
-                            <w:r>
-                              <w:rPr>
-                                <w:color w:val="6D6E71"/>
-                                <w:spacing w:val="-2"/>
-                                <w:sz w:val="18"/>
-                              </w:rPr>
-                              <w:t>Storytelling / Storyboarding</w:t>
-                            </w:r>
-                          </w:p>
-                          <w:p>
-                            <w:pPr>
-                              <w:tabs>
-                                <w:tab w:val="left" w:pos="488"/>
-                                <w:tab w:val="left" w:pos="490"/>
-                              </w:tabs>
-                              <w:ind w:left="128"/>
-                              <w:rPr>
-                                <w:sz w:val="18"/>
-                              </w:rPr>
-                            </w:pPr>
-                          </w:p>
-                          <w:p>
-                            <w:pPr>
-                              <w:pStyle w:val="BodyText"/>
-                              <w:ind w:left="110"/>
-                              <w:rPr>
-                                <w:color w:val="000000" w:themeColor="text1"/>
-                                <w:w w:val="95"/>
-                              </w:rPr>
-                            </w:pPr>
-                            <w:r>
-                              <w:rPr>
-                                <w:b/>
-                                <w:bCs/>
-                                <w:color w:val="000000" w:themeColor="text1"/>
-                                <w:w w:val="95"/>
-                              </w:rPr>
-                              <w:t>Graphic Tools</w:t>
-                            </w:r>
-                            <w:r>
-                              <w:rPr>
-                                <w:color w:val="000000" w:themeColor="text1"/>
-                                <w:w w:val="95"/>
-                              </w:rPr>
-                              <w:t xml:space="preserve">: </w:t>
-                            </w:r>
-                          </w:p>
-                          <w:p>
-                            <w:pPr>
-                              <w:tabs>
-                                <w:tab w:val="left" w:pos="488"/>
-                                <w:tab w:val="left" w:pos="490"/>
-                              </w:tabs>
-                              <w:spacing w:before="50"/>
-                              <w:ind w:left="489"/>
-                              <w:rPr>
-                                <w:color w:val="6D6E71"/>
-                                <w:spacing w:val="-2"/>
-                                <w:sz w:val="18"/>
-                              </w:rPr>
-                            </w:pPr>
-                            <w:r>
-                              <w:rPr>
-                                <w:color w:val="6D6E71"/>
-                                <w:spacing w:val="-2"/>
-                                <w:sz w:val="18"/>
-                              </w:rPr>
-                              <w:t>Figma</w:t>
-                            </w:r>
-                          </w:p>
-                          <w:p>
-                            <w:pPr>
-                              <w:tabs>
-                                <w:tab w:val="left" w:pos="488"/>
-                                <w:tab w:val="left" w:pos="490"/>
-                              </w:tabs>
-                              <w:spacing w:before="50"/>
-                              <w:ind w:left="489"/>
-                              <w:rPr>
-                                <w:sz w:val="18"/>
-                              </w:rPr>
-                            </w:pPr>
-                            <w:r>
-                              <w:rPr>
-                                <w:color w:val="6D6E71"/>
-                                <w:spacing w:val="-2"/>
-                                <w:sz w:val="18"/>
-                              </w:rPr>
-                              <w:t>Adobe XD</w:t>
-                            </w:r>
-                          </w:p>
-                          <w:p>
-                            <w:pPr>
-                              <w:tabs>
-                                <w:tab w:val="left" w:pos="488"/>
-                                <w:tab w:val="left" w:pos="490"/>
-                              </w:tabs>
-                              <w:spacing w:before="50"/>
-                              <w:ind w:left="489"/>
-                              <w:rPr>
-                                <w:color w:val="6D6E71"/>
-                                <w:spacing w:val="-2"/>
-                                <w:sz w:val="18"/>
-                              </w:rPr>
-                            </w:pPr>
-                            <w:r>
-                              <w:rPr>
-                                <w:color w:val="6D6E71"/>
-                                <w:spacing w:val="-2"/>
-                                <w:sz w:val="18"/>
-                              </w:rPr>
-                              <w:t>AEM</w:t>
-                            </w:r>
-                            <w:r>
-                              <w:rPr>
-                                <w:color w:val="6D6E71"/>
-                                <w:spacing w:val="-2"/>
-                                <w:sz w:val="18"/>
-                              </w:rPr>
-                              <w:t xml:space="preserve"> </w:t>
-                            </w:r>
-                          </w:p>
-                          <w:p>
-                            <w:pPr>
-                              <w:tabs>
-                                <w:tab w:val="left" w:pos="488"/>
-                                <w:tab w:val="left" w:pos="490"/>
-                              </w:tabs>
-                              <w:spacing w:before="50"/>
-                              <w:ind w:left="489"/>
-                              <w:rPr>
-                                <w:color w:val="6D6E71"/>
-                                <w:spacing w:val="-2"/>
-                                <w:sz w:val="18"/>
-                              </w:rPr>
-                            </w:pPr>
-                            <w:r>
-                              <w:rPr>
-                                <w:color w:val="6D6E71"/>
-                                <w:spacing w:val="-2"/>
-                                <w:sz w:val="18"/>
-                              </w:rPr>
-                              <w:t xml:space="preserve">Mural </w:t>
-                            </w:r>
-                          </w:p>
-                          <w:p>
-                            <w:pPr>
-                              <w:tabs>
-                                <w:tab w:val="left" w:pos="488"/>
-                                <w:tab w:val="left" w:pos="490"/>
-                              </w:tabs>
-                              <w:spacing w:before="50"/>
-                              <w:ind w:left="489"/>
-                              <w:rPr>
-                                <w:sz w:val="18"/>
-                              </w:rPr>
-                            </w:pPr>
-                            <w:proofErr w:type="spellStart"/>
-                            <w:r>
-                              <w:rPr>
-                                <w:color w:val="6D6E71"/>
-                                <w:spacing w:val="-2"/>
-                                <w:sz w:val="18"/>
-                              </w:rPr>
-                              <w:t>InVision</w:t>
-                            </w:r>
-                            <w:proofErr w:type="spellEnd"/>
-                          </w:p>
-                          <w:p>
-                            <w:pPr>
-                              <w:tabs>
-                                <w:tab w:val="left" w:pos="488"/>
-                                <w:tab w:val="left" w:pos="490"/>
-                              </w:tabs>
-                              <w:ind w:left="128"/>
-                              <w:rPr>
-                                <w:sz w:val="18"/>
-                              </w:rPr>
-                            </w:pPr>
-                          </w:p>
-                          <w:p>
-                            <w:pPr>
-                              <w:pStyle w:val="BodyText"/>
-                              <w:ind w:left="110"/>
-                              <w:rPr>
-                                <w:color w:val="000000" w:themeColor="text1"/>
-                                <w:w w:val="95"/>
-                              </w:rPr>
-                            </w:pPr>
-                            <w:r>
-                              <w:rPr>
-                                <w:b/>
-                                <w:bCs/>
-                                <w:color w:val="000000" w:themeColor="text1"/>
-                                <w:w w:val="95"/>
-                              </w:rPr>
-                              <w:t>Programming / Hardware:</w:t>
-                            </w:r>
-                          </w:p>
-                          <w:p>
-                            <w:pPr>
-                              <w:pStyle w:val="ListParagraph"/>
-                              <w:tabs>
-                                <w:tab w:val="left" w:pos="488"/>
-                                <w:tab w:val="left" w:pos="490"/>
-                              </w:tabs>
-                              <w:ind w:firstLine="0"/>
-                              <w:rPr>
-                                <w:sz w:val="18"/>
-                              </w:rPr>
-                            </w:pPr>
-                            <w:r>
-                              <w:rPr>
-                                <w:color w:val="6D6E71"/>
-                                <w:spacing w:val="-2"/>
-                                <w:sz w:val="18"/>
-                              </w:rPr>
-                              <w:t>HTML</w:t>
-                            </w:r>
-                            <w:r>
-                              <w:rPr>
-                                <w:color w:val="6D6E71"/>
-                                <w:spacing w:val="-2"/>
-                                <w:sz w:val="18"/>
-                              </w:rPr>
-                              <w:t xml:space="preserve">, </w:t>
-                            </w:r>
-                            <w:r>
-                              <w:rPr>
-                                <w:color w:val="6D6E71"/>
-                                <w:spacing w:val="-2"/>
-                                <w:sz w:val="18"/>
-                              </w:rPr>
-                              <w:t>CSS</w:t>
-                            </w:r>
-                            <w:r>
-                              <w:rPr>
-                                <w:color w:val="6D6E71"/>
-                                <w:spacing w:val="-2"/>
-                                <w:sz w:val="18"/>
-                              </w:rPr>
-                              <w:t>, Java</w:t>
-                            </w:r>
-                            <w:r>
-                              <w:rPr>
-                                <w:color w:val="6D6E71"/>
-                                <w:spacing w:val="-2"/>
-                                <w:sz w:val="18"/>
-                              </w:rPr>
-                              <w:t>S</w:t>
-                            </w:r>
-                            <w:r>
-                              <w:rPr>
-                                <w:color w:val="6D6E71"/>
-                                <w:spacing w:val="-2"/>
-                                <w:sz w:val="18"/>
-                              </w:rPr>
-                              <w:t>cript</w:t>
-                            </w:r>
-                          </w:p>
-                          <w:p>
-                            <w:pPr>
-                              <w:pStyle w:val="ListParagraph"/>
-                              <w:tabs>
-                                <w:tab w:val="left" w:pos="488"/>
-                                <w:tab w:val="left" w:pos="490"/>
-                              </w:tabs>
-                              <w:ind w:firstLine="0"/>
-                              <w:rPr>
-                                <w:sz w:val="18"/>
-                              </w:rPr>
-                            </w:pPr>
-                            <w:r>
-                              <w:rPr>
-                                <w:color w:val="6D6E71"/>
-                                <w:spacing w:val="-2"/>
-                                <w:sz w:val="18"/>
-                              </w:rPr>
-                              <w:t>MATLA</w:t>
-                            </w:r>
-                            <w:r>
-                              <w:rPr>
-                                <w:color w:val="6D6E71"/>
-                                <w:spacing w:val="-2"/>
-                                <w:sz w:val="18"/>
-                              </w:rPr>
-                              <w:t>B</w:t>
-                            </w:r>
-                          </w:p>
-                          <w:p>
-                            <w:pPr>
-                              <w:pStyle w:val="ListParagraph"/>
-                              <w:tabs>
-                                <w:tab w:val="left" w:pos="488"/>
-                                <w:tab w:val="left" w:pos="490"/>
-                              </w:tabs>
-                              <w:ind w:firstLine="0"/>
-                              <w:rPr>
-                                <w:sz w:val="18"/>
-                              </w:rPr>
-                            </w:pPr>
-                            <w:r>
-                              <w:rPr>
-                                <w:color w:val="6D6E71"/>
-                                <w:spacing w:val="-2"/>
-                                <w:sz w:val="18"/>
-                              </w:rPr>
-                              <w:t>SolidWorks</w:t>
-                            </w:r>
-                            <w:r>
-                              <w:rPr>
-                                <w:color w:val="6D6E71"/>
-                                <w:spacing w:val="-2"/>
-                                <w:sz w:val="18"/>
-                              </w:rPr>
-                              <w:t>,</w:t>
-                            </w:r>
-                            <w:r>
-                              <w:rPr>
-                                <w:color w:val="6D6E71"/>
-                                <w:spacing w:val="-2"/>
-                                <w:sz w:val="18"/>
-                              </w:rPr>
-                              <w:t xml:space="preserve"> CATIA</w:t>
-                            </w:r>
-                            <w:r>
-                              <w:rPr>
-                                <w:color w:val="6D6E71"/>
-                                <w:spacing w:val="-2"/>
-                                <w:sz w:val="18"/>
-                              </w:rPr>
-                              <w:t>, Autodesk</w:t>
-                            </w:r>
-                          </w:p>
-                          <w:p>
-                            <w:pPr>
-                              <w:pStyle w:val="ListParagraph"/>
-                              <w:tabs>
-                                <w:tab w:val="left" w:pos="488"/>
-                                <w:tab w:val="left" w:pos="490"/>
-                              </w:tabs>
-                              <w:ind w:firstLine="0"/>
-                              <w:rPr>
-                                <w:sz w:val="18"/>
-                              </w:rPr>
-                            </w:pPr>
-                            <w:r>
-                              <w:rPr>
-                                <w:color w:val="6D6E71"/>
-                                <w:spacing w:val="-2"/>
-                                <w:sz w:val="18"/>
-                              </w:rPr>
-                              <w:t>Arduino</w:t>
-                            </w:r>
-                          </w:p>
-                          <w:p>
-                            <w:pPr>
-                              <w:tabs>
-                                <w:tab w:val="left" w:pos="488"/>
-                                <w:tab w:val="left" w:pos="490"/>
-                              </w:tabs>
-                              <w:rPr>
-                                <w:sz w:val="18"/>
-                              </w:rPr>
-                            </w:pPr>
-                          </w:p>
-                          <w:p>
-                            <w:pPr>
-                              <w:tabs>
-                                <w:tab w:val="left" w:pos="488"/>
-                                <w:tab w:val="left" w:pos="490"/>
-                              </w:tabs>
-                              <w:spacing w:before="50"/>
-                              <w:rPr>
-                                <w:sz w:val="18"/>
-                              </w:rPr>
-                            </w:pPr>
-                          </w:p>
-                          <w:p>
-                            <w:pPr>
-                              <w:pStyle w:val="BodyText"/>
-                              <w:spacing w:before="141"/>
-                              <w:ind w:right="113"/>
-                            </w:pPr>
-                          </w:p>
-                          <w:p>
-                            <w:pPr>
-                              <w:pStyle w:val="BodyText"/>
-                              <w:spacing w:line="276" w:lineRule="auto"/>
-                              <w:ind w:left="110"/>
-                              <w:rPr>
-                                <w:color w:val="6D6E71"/>
-                              </w:rPr>
-                            </w:pPr>
-                          </w:p>
-                          <w:p>
-                            <w:pPr>
-                              <w:pStyle w:val="BodyText"/>
-                              <w:spacing w:before="3"/>
-                              <w:ind w:left="110"/>
-                            </w:pPr>
-                          </w:p>
-                          <w:p>
-                            <w:pPr>
-                              <w:pStyle w:val="BodyText"/>
-                              <w:spacing w:before="117" w:line="264" w:lineRule="auto"/>
-                              <w:ind w:left="110"/>
-                            </w:pPr>
-                          </w:p>
-                          <w:p>
-                            <w:pPr>
-                              <w:pStyle w:val="BodyText"/>
-                              <w:spacing w:before="141"/>
-                              <w:ind w:right="113"/>
-                            </w:pPr>
-                          </w:p>
-                        </w:txbxContent>
-                      </wps:txbx>
-                      <wps:bodyPr rot="0" vert="horz" wrap="square" lIns="91440" tIns="45720" rIns="91440" bIns="45720" anchor="t" anchorCtr="0">
-                        <a:noAutofit/>
-                      </wps:bodyPr>
-                    </wps:wsp>
-                  </a:graphicData>
-                </a:graphic>
-                <wp14:sizeRelH relativeFrom="margin">
-                  <wp14:pctWidth>0</wp14:pctWidth>
-                </wp14:sizeRelH>
-                <wp14:sizeRelV relativeFrom="margin">
-                  <wp14:pctHeight>0</wp14:pctHeight>
-                </wp14:sizeRelV>
-              </wp:anchor>
-            </w:drawing>
-          </mc:Choice>
-          <mc:Fallback>
-            <w:pict>
-              <v:shape w14:anchorId="0FB0AF9E" id="_x0000_s1042" type="#_x0000_t202" style="position:absolute;margin-left:-3.1pt;margin-top:89.35pt;width:177pt;height:406.55pt;z-index:251547648;visibility:visible;mso-wrap-style:square;mso-width-percent:0;mso-height-percent:0;mso-wrap-distance-left:9pt;mso-wrap-distance-top:3.6pt;mso-wrap-distance-right:9pt;mso-wrap-distance-bottom:3.6pt;mso-position-horizontal:absolute;mso-position-horizontal-relative:text;mso-position-vertical:absolute;mso-position-vertical-relative:text;mso-width-percent:0;mso-height-percent:0;mso-width-relative:margin;mso-height-relative:margin;v-text-anchor:top" o:gfxdata="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" filled="f" stroked="f">
-                <v:textbox>
-                  <w:txbxContent>
-                    <w:p>
-                      <w:pPr>
-                        <w:pStyle w:val="BodyText"/>
-                        <w:ind w:left="110"/>
-                        <w:rPr>
-                          <w:color w:val="6D6E71"/>
-                          <w:w w:val="95"/>
-                        </w:rPr>
-                      </w:pPr>
-                      <w:r>
-                        <w:rPr>
-                          <w:color w:val="6D6E71"/>
-                          <w:w w:val="95"/>
-                        </w:rPr>
-                        <w:t xml:space="preserve">I have extensive experience working with teams in design settings from researching, empathizing, and </w:t>
-                      </w:r>
-                      <w:r>
-                        <w:rPr>
-                          <w:b/>
-                          <w:bCs/>
-                          <w:color w:val="6D6E71"/>
-                          <w:w w:val="95"/>
-                        </w:rPr>
-                        <w:t>whiteboarding</w:t>
-                      </w:r>
-                      <w:r>
-                        <w:rPr>
-                          <w:color w:val="6D6E71"/>
-                          <w:w w:val="95"/>
-                        </w:rPr>
-                        <w:t xml:space="preserve"> to </w:t>
-                      </w:r>
-                      <w:r>
-                        <w:rPr>
-                          <w:color w:val="6D6E71"/>
-                          <w:w w:val="95"/>
-                        </w:rPr>
-                        <w:t>prototyping</w:t>
-                      </w:r>
-                      <w:r>
-                        <w:rPr>
-                          <w:color w:val="6D6E71"/>
-                          <w:w w:val="95"/>
-                        </w:rPr>
-                        <w:t xml:space="preserve"> and </w:t>
-                      </w:r>
-                      <w:r>
-                        <w:rPr>
-                          <w:b/>
-                          <w:bCs/>
-                          <w:color w:val="6D6E71"/>
-                          <w:w w:val="95"/>
-                        </w:rPr>
-                        <w:t>testing</w:t>
-                      </w:r>
-                      <w:r>
-                        <w:rPr>
-                          <w:color w:val="6D6E71"/>
-                          <w:w w:val="95"/>
-                        </w:rPr>
-                        <w:t xml:space="preserve">. I </w:t>
-                      </w:r>
-                      <w:r>
-                        <w:rPr>
-                          <w:color w:val="6D6E71"/>
-                          <w:w w:val="95"/>
-                        </w:rPr>
-                        <w:t>can</w:t>
-                      </w:r>
-                      <w:r>
-                        <w:rPr>
-                          <w:color w:val="6D6E71"/>
-                          <w:w w:val="95"/>
-                        </w:rPr>
-                        <w:t xml:space="preserve"> </w:t>
-                      </w:r>
-                      <w:r>
-                        <w:rPr>
-                          <w:b/>
-                          <w:bCs/>
-                          <w:color w:val="6D6E71"/>
-                          <w:w w:val="95"/>
-                        </w:rPr>
-                        <w:t>wireframe</w:t>
-                      </w:r>
-                      <w:r>
-                        <w:rPr>
-                          <w:color w:val="6D6E71"/>
-                          <w:w w:val="95"/>
-                        </w:rPr>
-                        <w:t xml:space="preserve"> </w:t>
-                      </w:r>
-                      <w:r>
-                        <w:rPr>
-                          <w:color w:val="6D6E71"/>
-                          <w:w w:val="95"/>
-                        </w:rPr>
-                        <w:t>designs and</w:t>
-                      </w:r>
-                      <w:r>
-                        <w:rPr>
-                          <w:color w:val="6D6E71"/>
-                          <w:w w:val="95"/>
-                        </w:rPr>
-                        <w:t xml:space="preserve"> create </w:t>
-                      </w:r>
-                      <w:r>
-                        <w:rPr>
-                          <w:b/>
-                          <w:bCs/>
-                          <w:color w:val="6D6E71"/>
-                          <w:w w:val="95"/>
-                        </w:rPr>
-                        <w:t>lo-fi &amp; hi-fi prototypes</w:t>
-                      </w:r>
-                      <w:r>
-                        <w:rPr>
-                          <w:color w:val="6D6E71"/>
-                          <w:w w:val="95"/>
-                        </w:rPr>
-                        <w:t>.</w:t>
-                      </w:r>
-                      <w:r>
-                        <w:rPr>
-                          <w:color w:val="6D6E71"/>
-                          <w:w w:val="95"/>
-                        </w:rPr>
-                        <w:t xml:space="preserve"> I am familiar with</w:t>
-                      </w:r>
-                      <w:r>
-                        <w:rPr>
-                          <w:color w:val="6D6E71"/>
-                          <w:w w:val="95"/>
-                        </w:rPr>
-                        <w:t xml:space="preserve"> </w:t>
-                      </w:r>
-                      <w:r>
-                        <w:rPr>
-                          <w:color w:val="6D6E71"/>
-                          <w:w w:val="95"/>
-                        </w:rPr>
-                        <w:t>front-end</w:t>
-                      </w:r>
-                      <w:r>
-                        <w:rPr>
-                          <w:color w:val="6D6E71"/>
-                          <w:w w:val="95"/>
-                        </w:rPr>
-                        <w:t xml:space="preserve"> </w:t>
-                      </w:r>
-                      <w:r>
-                        <w:rPr>
-                          <w:color w:val="6D6E71"/>
-                          <w:w w:val="95"/>
-                        </w:rPr>
-                        <w:t>development</w:t>
-                      </w:r>
-                      <w:r>
-                        <w:rPr>
-                          <w:color w:val="6D6E71"/>
-                          <w:w w:val="95"/>
-                        </w:rPr>
-                        <w:t xml:space="preserve"> &amp;</w:t>
-                      </w:r>
-                      <w:r>
-                        <w:rPr>
-                          <w:color w:val="6D6E71"/>
-                          <w:w w:val="95"/>
-                        </w:rPr>
-                        <w:t xml:space="preserve"> </w:t>
-                      </w:r>
-                      <w:r>
-                        <w:rPr>
-                          <w:color w:val="6D6E71"/>
-                          <w:w w:val="95"/>
-                        </w:rPr>
-                        <w:t>engineering.</w:t>
-                      </w:r>
-                    </w:p>
-                    <w:p>
-                      <w:pPr>
-                        <w:pStyle w:val="BodyText"/>
-                        <w:ind w:left="110"/>
-                        <w:rPr>
-                          <w:b/>
-                          <w:bCs/>
-                          <w:color w:val="6D6E71"/>
-                          <w:w w:val="95"/>
-                        </w:rPr>
-                      </w:pPr>
-                    </w:p>
-                    <w:p>
-                      <w:pPr>
-                        <w:pStyle w:val="BodyText"/>
-                        <w:ind w:left="110"/>
-                        <w:rPr>
-                          <w:color w:val="000000" w:themeColor="text1"/>
-                        </w:rPr>
-                      </w:pPr>
-                      <w:r>
-                        <w:rPr>
-                          <w:b/>
-                          <w:bCs/>
-                          <w:color w:val="000000" w:themeColor="text1"/>
-                          <w:w w:val="95"/>
-                        </w:rPr>
-                        <w:t>Specialties</w:t>
-                      </w:r>
-                      <w:r>
-                        <w:rPr>
-                          <w:color w:val="000000" w:themeColor="text1"/>
-                          <w:spacing w:val="-2"/>
-                          <w:w w:val="95"/>
-                        </w:rPr>
-                        <w:t>:</w:t>
-                      </w:r>
-                    </w:p>
-                    <w:p>
-                      <w:pPr>
-                        <w:tabs>
-                          <w:tab w:val="left" w:pos="488"/>
-                          <w:tab w:val="left" w:pos="490"/>
-                        </w:tabs>
-                        <w:spacing w:before="50"/>
-                        <w:ind w:left="128"/>
-                        <w:rPr>
-                          <w:color w:val="6D6E71"/>
-                          <w:spacing w:val="-2"/>
-                          <w:sz w:val="18"/>
-                        </w:rPr>
-                      </w:pPr>
-                      <w:r>
-                        <w:rPr>
-                          <w:color w:val="6D6E71"/>
-                          <w:spacing w:val="-2"/>
-                          <w:sz w:val="18"/>
-                        </w:rPr>
-                        <w:t>Visual Design</w:t>
-                      </w:r>
-                    </w:p>
-                    <w:p>
-                      <w:pPr>
-                        <w:tabs>
-                          <w:tab w:val="left" w:pos="488"/>
-                          <w:tab w:val="left" w:pos="490"/>
-                        </w:tabs>
-                        <w:spacing w:before="50"/>
-                        <w:ind w:left="128"/>
-                        <w:rPr>
-                          <w:color w:val="6D6E71"/>
-                          <w:spacing w:val="-2"/>
-                          <w:sz w:val="18"/>
-                        </w:rPr>
-                      </w:pPr>
-                      <w:r>
-                        <w:rPr>
-                          <w:color w:val="6D6E71"/>
-                          <w:spacing w:val="-2"/>
-                          <w:sz w:val="18"/>
-                        </w:rPr>
-                        <w:t>Interaction Design</w:t>
-                      </w:r>
-                    </w:p>
-                    <w:p>
-                      <w:pPr>
-                        <w:tabs>
-                          <w:tab w:val="left" w:pos="488"/>
-                          <w:tab w:val="left" w:pos="490"/>
-                        </w:tabs>
-                        <w:spacing w:before="50"/>
-                        <w:ind w:left="128"/>
-                        <w:rPr>
-                          <w:color w:val="6D6E71"/>
-                          <w:spacing w:val="-2"/>
-                          <w:sz w:val="18"/>
-                        </w:rPr>
-                      </w:pPr>
-                      <w:r>
-                        <w:rPr>
-                          <w:color w:val="6D6E71"/>
-                          <w:spacing w:val="-2"/>
-                          <w:sz w:val="18"/>
-                        </w:rPr>
-                        <w:t>Rapid Prototyping</w:t>
-                      </w:r>
-                    </w:p>
-                    <w:p>
-                      <w:pPr>
-                        <w:tabs>
-                          <w:tab w:val="left" w:pos="488"/>
-                          <w:tab w:val="left" w:pos="490"/>
-                        </w:tabs>
-                        <w:spacing w:before="50"/>
-                        <w:ind w:left="128"/>
-                        <w:rPr>
-                          <w:color w:val="6D6E71"/>
-                          <w:spacing w:val="-2"/>
-                          <w:sz w:val="18"/>
-                        </w:rPr>
-                      </w:pPr>
-                      <w:r>
-                        <w:rPr>
-                          <w:color w:val="6D6E71"/>
-                          <w:spacing w:val="-2"/>
-                          <w:sz w:val="18"/>
-                        </w:rPr>
-                        <w:t>UX Research</w:t>
-                      </w:r>
-                    </w:p>
-                    <w:p>
-                      <w:pPr>
-                        <w:tabs>
-                          <w:tab w:val="left" w:pos="488"/>
-                          <w:tab w:val="left" w:pos="490"/>
-                        </w:tabs>
-                        <w:spacing w:before="50"/>
-                        <w:ind w:left="128"/>
-                        <w:rPr>
-                          <w:color w:val="6D6E71"/>
-                          <w:spacing w:val="-2"/>
-                          <w:sz w:val="18"/>
-                        </w:rPr>
-                      </w:pPr>
-                      <w:r>
-                        <w:rPr>
-                          <w:color w:val="6D6E71"/>
-                          <w:spacing w:val="-2"/>
-                          <w:sz w:val="18"/>
-                        </w:rPr>
-                        <w:t>Usability Testing</w:t>
-                      </w:r>
-                    </w:p>
-                    <w:p>
-                      <w:pPr>
-                        <w:tabs>
-                          <w:tab w:val="left" w:pos="488"/>
-                          <w:tab w:val="left" w:pos="490"/>
-                        </w:tabs>
-                        <w:spacing w:before="50"/>
-                        <w:ind w:left="128"/>
-                        <w:rPr>
-                          <w:color w:val="6D6E71"/>
-                          <w:spacing w:val="-2"/>
-                          <w:sz w:val="18"/>
-                        </w:rPr>
-                      </w:pPr>
-                      <w:r>
-                        <w:rPr>
-                          <w:color w:val="6D6E71"/>
-                          <w:spacing w:val="-2"/>
-                          <w:sz w:val="18"/>
-                        </w:rPr>
-                        <w:t>Accessibility</w:t>
-                      </w:r>
-                    </w:p>
-                    <w:p>
-                      <w:pPr>
-                        <w:tabs>
-                          <w:tab w:val="left" w:pos="488"/>
-                          <w:tab w:val="left" w:pos="490"/>
-                        </w:tabs>
-                        <w:spacing w:before="50"/>
-                        <w:ind w:left="128"/>
-                        <w:rPr>
-                          <w:color w:val="6D6E71"/>
-                          <w:spacing w:val="-2"/>
-                          <w:sz w:val="18"/>
-                        </w:rPr>
-                      </w:pPr>
-                      <w:r>
-                        <w:rPr>
-                          <w:color w:val="6D6E71"/>
-                          <w:spacing w:val="-2"/>
-                          <w:sz w:val="18"/>
-                        </w:rPr>
-                        <w:t>Copywriting</w:t>
-                      </w:r>
-                      <w:r>
-                        <w:rPr>
-                          <w:color w:val="6D6E71"/>
-                          <w:spacing w:val="-2"/>
-                          <w:sz w:val="18"/>
-                        </w:rPr>
-                        <w:t xml:space="preserve"> &amp; UX Writing</w:t>
-                      </w:r>
-                    </w:p>
-                    <w:p>
-                      <w:pPr>
-                        <w:tabs>
-                          <w:tab w:val="left" w:pos="488"/>
-                          <w:tab w:val="left" w:pos="490"/>
-                        </w:tabs>
-                        <w:spacing w:before="50"/>
-                        <w:ind w:left="128"/>
-                        <w:rPr>
-                          <w:color w:val="6D6E71"/>
-                          <w:spacing w:val="-2"/>
-                          <w:sz w:val="18"/>
-                        </w:rPr>
-                      </w:pPr>
-                      <w:r>
-                        <w:rPr>
-                          <w:color w:val="6D6E71"/>
-                          <w:spacing w:val="-2"/>
-                          <w:sz w:val="18"/>
-                        </w:rPr>
-                        <w:t>Business &amp; Design Strategy</w:t>
-                      </w:r>
-                    </w:p>
-                    <w:p>
-                      <w:pPr>
-                        <w:tabs>
-                          <w:tab w:val="left" w:pos="488"/>
-                          <w:tab w:val="left" w:pos="490"/>
-                        </w:tabs>
-                        <w:spacing w:before="50"/>
-                        <w:ind w:left="128"/>
-                        <w:rPr>
-                          <w:color w:val="6D6E71"/>
-                          <w:spacing w:val="-2"/>
-                          <w:sz w:val="18"/>
-                        </w:rPr>
-                      </w:pPr>
-                      <w:r>
-                        <w:rPr>
-                          <w:color w:val="6D6E71"/>
-                          <w:spacing w:val="-2"/>
-                          <w:sz w:val="18"/>
-                        </w:rPr>
-                        <w:t xml:space="preserve">Agile </w:t>
-                      </w:r>
-                      <w:r>
-                        <w:rPr>
-                          <w:color w:val="6D6E71"/>
-                          <w:spacing w:val="-2"/>
-                          <w:sz w:val="18"/>
-                        </w:rPr>
-                        <w:t>Project Manag</w:t>
-                      </w:r>
-                      <w:r>
-                        <w:rPr>
-                          <w:color w:val="6D6E71"/>
-                          <w:spacing w:val="-2"/>
-                          <w:sz w:val="18"/>
-                        </w:rPr>
-                        <w:t>e</w:t>
-                      </w:r>
-                      <w:r>
-                        <w:rPr>
-                          <w:color w:val="6D6E71"/>
-                          <w:spacing w:val="-2"/>
-                          <w:sz w:val="18"/>
-                        </w:rPr>
-                        <w:t>ment</w:t>
-                      </w:r>
-                    </w:p>
-                    <w:p>
-                      <w:pPr>
-                        <w:tabs>
-                          <w:tab w:val="left" w:pos="488"/>
-                          <w:tab w:val="left" w:pos="490"/>
-                        </w:tabs>
-                        <w:spacing w:before="50"/>
-                        <w:ind w:left="128"/>
-                        <w:rPr>
-                          <w:sz w:val="18"/>
-                        </w:rPr>
-                      </w:pPr>
-                      <w:r>
-                        <w:rPr>
-                          <w:color w:val="6D6E71"/>
-                          <w:spacing w:val="-2"/>
-                          <w:sz w:val="18"/>
-                        </w:rPr>
-                        <w:t>Storytelling / Storyboarding</w:t>
-                      </w:r>
-                    </w:p>
-                    <w:p>
-                      <w:pPr>
-                        <w:tabs>
-                          <w:tab w:val="left" w:pos="488"/>
-                          <w:tab w:val="left" w:pos="490"/>
-                        </w:tabs>
-                        <w:ind w:left="128"/>
-                        <w:rPr>
-                          <w:sz w:val="18"/>
-                        </w:rPr>
-                      </w:pPr>
-                    </w:p>
-                    <w:p>
-                      <w:pPr>
-                        <w:pStyle w:val="BodyText"/>
-                        <w:ind w:left="110"/>
-                        <w:rPr>
-                          <w:color w:val="000000" w:themeColor="text1"/>
-                          <w:w w:val="95"/>
-                        </w:rPr>
-                      </w:pPr>
-                      <w:r>
-                        <w:rPr>
-                          <w:b/>
-                          <w:bCs/>
-                          <w:color w:val="000000" w:themeColor="text1"/>
-                          <w:w w:val="95"/>
-                        </w:rPr>
-                        <w:t>Graphic Tools</w:t>
-                      </w:r>
-                      <w:r>
-                        <w:rPr>
-                          <w:color w:val="000000" w:themeColor="text1"/>
-                          <w:w w:val="95"/>
-                        </w:rPr>
-                        <w:t xml:space="preserve">: </w:t>
-                      </w:r>
-                    </w:p>
-                    <w:p>
-                      <w:pPr>
-                        <w:tabs>
-                          <w:tab w:val="left" w:pos="488"/>
-                          <w:tab w:val="left" w:pos="490"/>
-                        </w:tabs>
-                        <w:spacing w:before="50"/>
-                        <w:ind w:left="489"/>
-                        <w:rPr>
-                          <w:color w:val="6D6E71"/>
-                          <w:spacing w:val="-2"/>
-                          <w:sz w:val="18"/>
-                        </w:rPr>
-                      </w:pPr>
-                      <w:r>
-                        <w:rPr>
-                          <w:color w:val="6D6E71"/>
-                          <w:spacing w:val="-2"/>
-                          <w:sz w:val="18"/>
-                        </w:rPr>
-                        <w:t>Figma</w:t>
-                      </w:r>
-                    </w:p>
-                    <w:p>
-                      <w:pPr>
-                        <w:tabs>
-                          <w:tab w:val="left" w:pos="488"/>
-                          <w:tab w:val="left" w:pos="490"/>
-                        </w:tabs>
-                        <w:spacing w:before="50"/>
-                        <w:ind w:left="489"/>
-                        <w:rPr>
-                          <w:sz w:val="18"/>
-                        </w:rPr>
-                      </w:pPr>
-                      <w:r>
-                        <w:rPr>
-                          <w:color w:val="6D6E71"/>
-                          <w:spacing w:val="-2"/>
-                          <w:sz w:val="18"/>
-                        </w:rPr>
-                        <w:t>Adobe XD</w:t>
-                      </w:r>
-                    </w:p>
-                    <w:p>
-                      <w:pPr>
-                        <w:tabs>
-                          <w:tab w:val="left" w:pos="488"/>
-                          <w:tab w:val="left" w:pos="490"/>
-                        </w:tabs>
-                        <w:spacing w:before="50"/>
-                        <w:ind w:left="489"/>
-                        <w:rPr>
-                          <w:color w:val="6D6E71"/>
-                          <w:spacing w:val="-2"/>
-                          <w:sz w:val="18"/>
-                        </w:rPr>
-                      </w:pPr>
-                      <w:r>
-                        <w:rPr>
-                          <w:color w:val="6D6E71"/>
-                          <w:spacing w:val="-2"/>
-                          <w:sz w:val="18"/>
-                        </w:rPr>
-                        <w:t>AEM</w:t>
-                      </w:r>
-                      <w:r>
-                        <w:rPr>
-                          <w:color w:val="6D6E71"/>
-                          <w:spacing w:val="-2"/>
-                          <w:sz w:val="18"/>
-                        </w:rPr>
-                        <w:t xml:space="preserve"> </w:t>
-                      </w:r>
-                    </w:p>
-                    <w:p>
-                      <w:pPr>
-                        <w:tabs>
-                          <w:tab w:val="left" w:pos="488"/>
-                          <w:tab w:val="left" w:pos="490"/>
-                        </w:tabs>
-                        <w:spacing w:before="50"/>
-                        <w:ind w:left="489"/>
-                        <w:rPr>
-                          <w:color w:val="6D6E71"/>
-                          <w:spacing w:val="-2"/>
-                          <w:sz w:val="18"/>
-                        </w:rPr>
-                      </w:pPr>
-                      <w:r>
-                        <w:rPr>
-                          <w:color w:val="6D6E71"/>
-                          <w:spacing w:val="-2"/>
-                          <w:sz w:val="18"/>
-                        </w:rPr>
-                        <w:t xml:space="preserve">Mural </w:t>
-                      </w:r>
-                    </w:p>
-                    <w:p>
-                      <w:pPr>
-                        <w:tabs>
-                          <w:tab w:val="left" w:pos="488"/>
-                          <w:tab w:val="left" w:pos="490"/>
-                        </w:tabs>
-                        <w:spacing w:before="50"/>
-                        <w:ind w:left="489"/>
-                        <w:rPr>
-                          <w:sz w:val="18"/>
-                        </w:rPr>
-                      </w:pPr>
-                      <w:proofErr w:type="spellStart"/>
-                      <w:r>
-                        <w:rPr>
-                          <w:color w:val="6D6E71"/>
-                          <w:spacing w:val="-2"/>
-                          <w:sz w:val="18"/>
-                        </w:rPr>
-                        <w:t>InVision</w:t>
-                      </w:r>
-                      <w:proofErr w:type="spellEnd"/>
-                    </w:p>
-                    <w:p>
-                      <w:pPr>
-                        <w:tabs>
-                          <w:tab w:val="left" w:pos="488"/>
-                          <w:tab w:val="left" w:pos="490"/>
-                        </w:tabs>
-                        <w:ind w:left="128"/>
-                        <w:rPr>
-                          <w:sz w:val="18"/>
-                        </w:rPr>
-                      </w:pPr>
-                    </w:p>
-                    <w:p>
-                      <w:pPr>
-                        <w:pStyle w:val="BodyText"/>
-                        <w:ind w:left="110"/>
-                        <w:rPr>
-                          <w:color w:val="000000" w:themeColor="text1"/>
-                          <w:w w:val="95"/>
-                        </w:rPr>
-                      </w:pPr>
-                      <w:r>
-                        <w:rPr>
-                          <w:b/>
-                          <w:bCs/>
-                          <w:color w:val="000000" w:themeColor="text1"/>
-                          <w:w w:val="95"/>
-                        </w:rPr>
-                        <w:t>Programming / Hardware:</w:t>
-                      </w:r>
-                    </w:p>
-                    <w:p>
-                      <w:pPr>
-                        <w:pStyle w:val="ListParagraph"/>
-                        <w:tabs>
-                          <w:tab w:val="left" w:pos="488"/>
-                          <w:tab w:val="left" w:pos="490"/>
-                        </w:tabs>
-                        <w:ind w:firstLine="0"/>
-                        <w:rPr>
-                          <w:sz w:val="18"/>
-                        </w:rPr>
-                      </w:pPr>
-                      <w:r>
-                        <w:rPr>
-                          <w:color w:val="6D6E71"/>
-                          <w:spacing w:val="-2"/>
-                          <w:sz w:val="18"/>
-                        </w:rPr>
-                        <w:t>HTML</w:t>
-                      </w:r>
-                      <w:r>
-                        <w:rPr>
-                          <w:color w:val="6D6E71"/>
-                          <w:spacing w:val="-2"/>
-                          <w:sz w:val="18"/>
-                        </w:rPr>
-                        <w:t xml:space="preserve">, </w:t>
-                      </w:r>
-                      <w:r>
-                        <w:rPr>
-                          <w:color w:val="6D6E71"/>
-                          <w:spacing w:val="-2"/>
-                          <w:sz w:val="18"/>
-                        </w:rPr>
-                        <w:t>CSS</w:t>
-                      </w:r>
-                      <w:r>
-                        <w:rPr>
-                          <w:color w:val="6D6E71"/>
-                          <w:spacing w:val="-2"/>
-                          <w:sz w:val="18"/>
-                        </w:rPr>
-                        <w:t>, Java</w:t>
-                      </w:r>
-                      <w:r>
-                        <w:rPr>
-                          <w:color w:val="6D6E71"/>
-                          <w:spacing w:val="-2"/>
-                          <w:sz w:val="18"/>
-                        </w:rPr>
-                        <w:t>S</w:t>
-                      </w:r>
-                      <w:r>
-                        <w:rPr>
-                          <w:color w:val="6D6E71"/>
-                          <w:spacing w:val="-2"/>
-                          <w:sz w:val="18"/>
-                        </w:rPr>
-                        <w:t>cript</w:t>
-                      </w:r>
-                    </w:p>
-                    <w:p>
-                      <w:pPr>
-                        <w:pStyle w:val="ListParagraph"/>
-                        <w:tabs>
-                          <w:tab w:val="left" w:pos="488"/>
-                          <w:tab w:val="left" w:pos="490"/>
-                        </w:tabs>
-                        <w:ind w:firstLine="0"/>
-                        <w:rPr>
-                          <w:sz w:val="18"/>
-                        </w:rPr>
-                      </w:pPr>
-                      <w:r>
-                        <w:rPr>
-                          <w:color w:val="6D6E71"/>
-                          <w:spacing w:val="-2"/>
-                          <w:sz w:val="18"/>
-                        </w:rPr>
-                        <w:t>MATLA</w:t>
-                      </w:r>
-                      <w:r>
-                        <w:rPr>
-                          <w:color w:val="6D6E71"/>
-                          <w:spacing w:val="-2"/>
-                          <w:sz w:val="18"/>
-                        </w:rPr>
-                        <w:t>B</w:t>
-                      </w:r>
-                    </w:p>
-                    <w:p>
-                      <w:pPr>
-                        <w:pStyle w:val="ListParagraph"/>
-                        <w:tabs>
-                          <w:tab w:val="left" w:pos="488"/>
-                          <w:tab w:val="left" w:pos="490"/>
-                        </w:tabs>
-                        <w:ind w:firstLine="0"/>
-                        <w:rPr>
-                          <w:sz w:val="18"/>
-                        </w:rPr>
-                      </w:pPr>
-                      <w:r>
-                        <w:rPr>
-                          <w:color w:val="6D6E71"/>
-                          <w:spacing w:val="-2"/>
-                          <w:sz w:val="18"/>
-                        </w:rPr>
-                        <w:t>SolidWorks</w:t>
-                      </w:r>
-                      <w:r>
-                        <w:rPr>
-                          <w:color w:val="6D6E71"/>
-                          <w:spacing w:val="-2"/>
-                          <w:sz w:val="18"/>
-                        </w:rPr>
-                        <w:t>,</w:t>
-                      </w:r>
-                      <w:r>
-                        <w:rPr>
-                          <w:color w:val="6D6E71"/>
-                          <w:spacing w:val="-2"/>
-                          <w:sz w:val="18"/>
-                        </w:rPr>
-                        <w:t xml:space="preserve"> CATIA</w:t>
-                      </w:r>
-                      <w:r>
-                        <w:rPr>
-                          <w:color w:val="6D6E71"/>
-                          <w:spacing w:val="-2"/>
-                          <w:sz w:val="18"/>
-                        </w:rPr>
-                        <w:t>, Autodesk</w:t>
-                      </w:r>
-                    </w:p>
-                    <w:p>
-                      <w:pPr>
-                        <w:pStyle w:val="ListParagraph"/>
-                        <w:tabs>
-                          <w:tab w:val="left" w:pos="488"/>
-                          <w:tab w:val="left" w:pos="490"/>
-                        </w:tabs>
-                        <w:ind w:firstLine="0"/>
-                        <w:rPr>
-                          <w:sz w:val="18"/>
-                        </w:rPr>
-                      </w:pPr>
-                      <w:r>
-                        <w:rPr>
-                          <w:color w:val="6D6E71"/>
-                          <w:spacing w:val="-2"/>
-                          <w:sz w:val="18"/>
-                        </w:rPr>
-                        <w:t>Arduino</w:t>
-                      </w:r>
-                    </w:p>
-                    <w:p>
-                      <w:pPr>
-                        <w:tabs>
-                          <w:tab w:val="left" w:pos="488"/>
-                          <w:tab w:val="left" w:pos="490"/>
-                        </w:tabs>
-                        <w:rPr>
-                          <w:sz w:val="18"/>
-                        </w:rPr>
-                      </w:pPr>
-                    </w:p>
-                    <w:p>
-                      <w:pPr>
-                        <w:tabs>
-                          <w:tab w:val="left" w:pos="488"/>
-                          <w:tab w:val="left" w:pos="490"/>
-                        </w:tabs>
-                        <w:spacing w:before="50"/>
-                        <w:rPr>
-                          <w:sz w:val="18"/>
-                        </w:rPr>
-                      </w:pPr>
-                    </w:p>
-                    <w:p>
-                      <w:pPr>
-                        <w:pStyle w:val="BodyText"/>
-                        <w:spacing w:before="141"/>
-                        <w:ind w:right="113"/>
-                      </w:pPr>
-                    </w:p>
-                    <w:p>
-                      <w:pPr>
-                        <w:pStyle w:val="BodyText"/>
-                        <w:spacing w:line="276" w:lineRule="auto"/>
-                        <w:ind w:left="110"/>
-                        <w:rPr>
-                          <w:color w:val="6D6E71"/>
-                        </w:rPr>
-                      </w:pPr>
-                    </w:p>
-                    <w:p>
-                      <w:pPr>
-                        <w:pStyle w:val="BodyText"/>
-                        <w:spacing w:before="3"/>
-                        <w:ind w:left="110"/>
-                      </w:pPr>
-                    </w:p>
-                    <w:p>
-                      <w:pPr>
-                        <w:pStyle w:val="BodyText"/>
-                        <w:spacing w:before="117" w:line="264" w:lineRule="auto"/>
-                        <w:ind w:left="110"/>
-                      </w:pPr>
-                    </w:p>
-                    <w:p>
-                      <w:pPr>
-                        <w:pStyle w:val="BodyText"/>
-                        <w:spacing w:before="141"/>
-                        <w:ind w:right="113"/>
-                      </w:pPr>
-                    </w:p>
-                  </w:txbxContent>
-                </v:textbox>
               </v:shape>
             </w:pict>
           </mc:Fallback>
@@ -6976,27 +6910,7 @@
         <w:sz w:val="24"/>
         <w:szCs w:val="24"/>
       </w:rPr>
-      <w:t xml:space="preserve">A </w:t>
-    </w:r>
-    <w:proofErr w:type="spellStart"/>
-    <w:r>
-      <w:rPr>
-        <w:rFonts w:ascii="Poppins" w:eastAsia="Times New Roman" w:hAnsi="Poppins" w:cs="Poppins"/>
-        <w:color w:val="FFFFFF" w:themeColor="background1"/>
-        <w:sz w:val="24"/>
-        <w:szCs w:val="24"/>
-      </w:rPr>
-      <w:t>self starter</w:t>
-    </w:r>
-    <w:proofErr w:type="spellEnd"/>
-    <w:r>
-      <w:rPr>
-        <w:rFonts w:ascii="Poppins" w:eastAsia="Times New Roman" w:hAnsi="Poppins" w:cs="Poppins"/>
-        <w:color w:val="FFFFFF" w:themeColor="background1"/>
-        <w:sz w:val="24"/>
-        <w:szCs w:val="24"/>
-      </w:rPr>
-      <w:t xml:space="preserve"> with an entrepreneurial spirit.</w:t>
+      <w:t>A self starter with an entrepreneurial spirit.</w:t>
     </w:r>
   </w:p>
   <w:p>
@@ -7068,19 +6982,8 @@
         <w:sz w:val="24"/>
         <w:szCs w:val="24"/>
       </w:rPr>
-      <w:t xml:space="preserve">Strong communication </w:t>
+      <w:t>Strong communication skills .</w:t>
     </w:r>
-    <w:proofErr w:type="gramStart"/>
-    <w:r>
-      <w:rPr>
-        <w:rFonts w:ascii="Poppins" w:eastAsia="Times New Roman" w:hAnsi="Poppins" w:cs="Poppins"/>
-        <w:color w:val="FFFFFF" w:themeColor="background1"/>
-        <w:sz w:val="24"/>
-        <w:szCs w:val="24"/>
-      </w:rPr>
-      <w:t>skills .</w:t>
-    </w:r>
-    <w:proofErr w:type="gramEnd"/>
   </w:p>
   <w:p>
     <w:pPr>

</xml_diff>